<commit_message>
updated resume and dossier
</commit_message>
<xml_diff>
--- a/public/JTIpsenResume.docx
+++ b/public/JTIpsenResume.docx
@@ -305,6 +305,14 @@
         </w:rPr>
         <w:t xml:space="preserve"> </w:t>
       </w:r>
+    </w:p>
+    <w:p>
+      <w:pPr>
+        <w:pStyle w:val="NoSpacing"/>
+        <w:rPr>
+          <w:rFonts w:ascii="Times New Roman" w:eastAsia="Times New Roman" w:hAnsi="Times New Roman" w:cs="Times New Roman"/>
+        </w:rPr>
+      </w:pPr>
       <w:r>
         <w:rPr>
           <w:noProof/>
@@ -355,17 +363,12 @@
         <w:rPr>
           <w:rFonts w:ascii="Times New Roman" w:eastAsia="Times New Roman" w:hAnsi="Times New Roman" w:cs="Times New Roman"/>
         </w:rPr>
-        <w:t xml:space="preserve">                                                                                                                                                    </w:t>
-      </w:r>
-    </w:p>
-    <w:p>
-      <w:pPr>
-        <w:pStyle w:val="NoSpacing"/>
-        <w:rPr>
-          <w:rFonts w:ascii="Times New Roman" w:eastAsia="Times New Roman" w:hAnsi="Times New Roman" w:cs="Times New Roman"/>
-        </w:rPr>
-      </w:pPr>
-      <w:r>
+        <w:t xml:space="preserve">      </w:t>
+      </w:r>
+    </w:p>
+    <w:p>
+      <w:pPr>
+        <w:pStyle w:val="NoSpacing"/>
         <w:rPr>
           <w:rFonts w:ascii="Times New Roman" w:eastAsia="Times New Roman" w:hAnsi="Times New Roman" w:cs="Times New Roman"/>
           <w:b/>
@@ -373,82 +376,82 @@
           <w:sz w:val="28"/>
           <w:szCs w:val="28"/>
         </w:rPr>
-        <w:t>Extra-Curricular:</w:t>
-      </w:r>
-    </w:p>
-    <w:p>
-      <w:pPr>
-        <w:ind w:firstLine="720"/>
-        <w:rPr>
-          <w:rFonts w:ascii="Times New Roman" w:eastAsia="Times New Roman" w:hAnsi="Times New Roman" w:cs="Times New Roman"/>
-        </w:rPr>
-      </w:pPr>
-      <w:r>
-        <w:rPr>
-          <w:rFonts w:ascii="Times New Roman" w:eastAsia="Times New Roman" w:hAnsi="Times New Roman" w:cs="Times New Roman"/>
-        </w:rPr>
-        <w:t>Eight seasons as a team captain across three different sports</w:t>
-      </w:r>
-    </w:p>
-    <w:p>
-      <w:pPr>
-        <w:ind w:firstLine="720"/>
-        <w:rPr>
-          <w:rFonts w:ascii="Times New Roman" w:eastAsia="Times New Roman" w:hAnsi="Times New Roman" w:cs="Times New Roman"/>
-        </w:rPr>
-      </w:pPr>
-      <w:r>
-        <w:rPr>
-          <w:rFonts w:ascii="Times New Roman" w:eastAsia="Times New Roman" w:hAnsi="Times New Roman" w:cs="Times New Roman"/>
-        </w:rPr>
-        <w:t>Brotherhood and Recruitment chair for the Pi Kappa Alpha fraternity</w:t>
-      </w:r>
-    </w:p>
-    <w:p>
-      <w:pPr>
-        <w:ind w:firstLine="720"/>
-        <w:rPr>
-          <w:rFonts w:ascii="Times New Roman" w:eastAsia="Times New Roman" w:hAnsi="Times New Roman" w:cs="Times New Roman"/>
-        </w:rPr>
-      </w:pPr>
-      <w:r>
-        <w:rPr>
-          <w:rFonts w:ascii="Times New Roman" w:eastAsia="Times New Roman" w:hAnsi="Times New Roman" w:cs="Times New Roman"/>
-        </w:rPr>
-        <w:t>2016-2017 Idaho Entrepreneurship competitor</w:t>
-      </w:r>
-    </w:p>
-    <w:p>
-      <w:pPr>
-        <w:ind w:firstLine="720"/>
-        <w:rPr>
-          <w:rFonts w:ascii="Times New Roman" w:eastAsia="Times New Roman" w:hAnsi="Times New Roman" w:cs="Times New Roman"/>
-          <w:sz w:val="24"/>
-          <w:szCs w:val="24"/>
-        </w:rPr>
-      </w:pPr>
-      <w:r>
-        <w:rPr>
-          <w:rFonts w:ascii="Times New Roman" w:eastAsia="Times New Roman" w:hAnsi="Times New Roman" w:cs="Times New Roman"/>
-        </w:rPr>
-        <w:t>Certified Blockchain Developer</w:t>
-      </w:r>
-    </w:p>
-    <w:p>
-      <w:pPr>
-        <w:pStyle w:val="NoSpacing"/>
-        <w:rPr>
-          <w:rFonts w:ascii="Times New Roman" w:eastAsia="Times New Roman" w:hAnsi="Times New Roman" w:cs="Times New Roman"/>
+      </w:pPr>
+      <w:r>
+        <w:rPr>
+          <w:rFonts w:ascii="Times New Roman" w:eastAsia="Times New Roman" w:hAnsi="Times New Roman" w:cs="Times New Roman"/>
+          <w:b/>
+          <w:bCs/>
           <w:sz w:val="28"/>
           <w:szCs w:val="28"/>
         </w:rPr>
+        <w:t>Certifications</w:t>
+      </w:r>
+      <w:r>
+        <w:rPr>
+          <w:rFonts w:ascii="Times New Roman" w:eastAsia="Times New Roman" w:hAnsi="Times New Roman" w:cs="Times New Roman"/>
+          <w:b/>
+          <w:bCs/>
+          <w:sz w:val="28"/>
+          <w:szCs w:val="28"/>
+        </w:rPr>
+        <w:t>:</w:t>
+      </w:r>
+    </w:p>
+    <w:p>
+      <w:pPr>
+        <w:pStyle w:val="NoSpacing"/>
+        <w:rPr>
+          <w:rFonts w:ascii="Times New Roman" w:eastAsia="Times New Roman" w:hAnsi="Times New Roman" w:cs="Times New Roman"/>
+        </w:rPr>
+      </w:pPr>
+      <w:r>
+        <w:rPr>
+          <w:rFonts w:ascii="Times New Roman" w:eastAsia="Times New Roman" w:hAnsi="Times New Roman" w:cs="Times New Roman"/>
+          <w:u w:val="single"/>
+        </w:rPr>
+        <w:t>Professional Scrum Developer I:</w:t>
+      </w:r>
+      <w:r>
+        <w:rPr>
+          <w:rFonts w:ascii="Times New Roman" w:eastAsia="Times New Roman" w:hAnsi="Times New Roman" w:cs="Times New Roman"/>
+        </w:rPr>
+        <w:t xml:space="preserve"> Scrum.org</w:t>
+      </w:r>
+    </w:p>
+    <w:p>
+      <w:pPr>
+        <w:pStyle w:val="NoSpacing"/>
+        <w:rPr>
+          <w:rFonts w:ascii="Times New Roman" w:eastAsia="Times New Roman" w:hAnsi="Times New Roman" w:cs="Times New Roman"/>
+        </w:rPr>
+      </w:pPr>
+      <w:r>
+        <w:rPr>
+          <w:rFonts w:ascii="Times New Roman" w:eastAsia="Times New Roman" w:hAnsi="Times New Roman" w:cs="Times New Roman"/>
+          <w:u w:val="single"/>
+        </w:rPr>
+        <w:t xml:space="preserve">Certified Blockchain Developer: </w:t>
+      </w:r>
+      <w:r>
+        <w:rPr>
+          <w:rFonts w:ascii="Times New Roman" w:eastAsia="Times New Roman" w:hAnsi="Times New Roman" w:cs="Times New Roman"/>
+        </w:rPr>
+        <w:t>Blockchain Council</w:t>
+      </w:r>
+    </w:p>
+    <w:p>
+      <w:pPr>
+        <w:rPr>
+          <w:rFonts w:ascii="Times New Roman" w:eastAsia="Times New Roman" w:hAnsi="Times New Roman" w:cs="Times New Roman"/>
+        </w:rPr>
       </w:pPr>
       <w:r>
         <w:rPr>
           <w:noProof/>
         </w:rPr>
         <w:drawing>
-          <wp:inline distT="0" distB="0" distL="0" distR="0" wp14:anchorId="20224C4A" wp14:editId="75381DB3">
+          <wp:inline distT="0" distB="0" distL="0" distR="0" wp14:anchorId="20224C4A" wp14:editId="089519C2">
             <wp:extent cx="5941694" cy="19050"/>
             <wp:effectExtent l="0" t="0" r="0" b="0"/>
             <wp:docPr id="597624543" name="picture"/>
@@ -541,22 +544,143 @@
       <w:pPr>
         <w:rPr>
           <w:rFonts w:ascii="Times New Roman" w:eastAsia="Times New Roman" w:hAnsi="Times New Roman" w:cs="Times New Roman"/>
+        </w:rPr>
+      </w:pPr>
+      <w:r>
+        <w:rPr>
+          <w:rFonts w:ascii="Times New Roman" w:eastAsia="Times New Roman" w:hAnsi="Times New Roman" w:cs="Times New Roman"/>
+          <w:u w:val="single"/>
+        </w:rPr>
+        <w:t>Mingles Bar and Grill:</w:t>
+      </w:r>
+      <w:r>
+        <w:rPr>
+          <w:rFonts w:ascii="Times New Roman" w:eastAsia="Times New Roman" w:hAnsi="Times New Roman" w:cs="Times New Roman"/>
+        </w:rPr>
+        <w:t xml:space="preserve"> 2017- Present; Position: Manager on Duty – Bartender</w:t>
+      </w:r>
+    </w:p>
+    <w:p>
+      <w:pPr>
+        <w:rPr>
+          <w:rFonts w:ascii="Times New Roman" w:eastAsia="Times New Roman" w:hAnsi="Times New Roman" w:cs="Times New Roman"/>
           <w:sz w:val="24"/>
           <w:szCs w:val="24"/>
         </w:rPr>
       </w:pPr>
       <w:r>
         <w:rPr>
-          <w:rFonts w:ascii="Times New Roman" w:eastAsia="Times New Roman" w:hAnsi="Times New Roman" w:cs="Times New Roman"/>
-          <w:u w:val="single"/>
-        </w:rPr>
-        <w:t>Mingles Bar and Grill:</w:t>
-      </w:r>
-      <w:r>
-        <w:rPr>
-          <w:rFonts w:ascii="Times New Roman" w:eastAsia="Times New Roman" w:hAnsi="Times New Roman" w:cs="Times New Roman"/>
-        </w:rPr>
-        <w:t xml:space="preserve"> 2017- Present; Position: Manager on Duty – Bartender</w:t>
+          <w:noProof/>
+        </w:rPr>
+        <w:drawing>
+          <wp:inline distT="0" distB="0" distL="0" distR="0" wp14:anchorId="498B6F56" wp14:editId="053B104F">
+            <wp:extent cx="5941694" cy="19050"/>
+            <wp:effectExtent l="0" t="0" r="0" b="0"/>
+            <wp:docPr id="1" name="picture"/>
+            <wp:cNvGraphicFramePr>
+              <a:graphicFrameLocks xmlns:a="http://schemas.openxmlformats.org/drawingml/2006/main"/>
+            </wp:cNvGraphicFramePr>
+            <a:graphic xmlns:a="http://schemas.openxmlformats.org/drawingml/2006/main">
+              <a:graphicData uri="http://schemas.openxmlformats.org/drawingml/2006/picture">
+                <pic:pic xmlns:pic="http://schemas.openxmlformats.org/drawingml/2006/picture">
+                  <pic:nvPicPr>
+                    <pic:cNvPr id="0" name="picture"/>
+                    <pic:cNvPicPr/>
+                  </pic:nvPicPr>
+                  <pic:blipFill>
+                    <a:blip r:embed="rId10">
+                      <a:extLst>
+                        <a:ext uri="{28A0092B-C50C-407E-A947-70E740481C1C}">
+                          <a14:useLocalDpi xmlns:a14="http://schemas.microsoft.com/office/drawing/2010/main" val="0"/>
+                        </a:ext>
+                      </a:extLst>
+                    </a:blip>
+                    <a:stretch>
+                      <a:fillRect/>
+                    </a:stretch>
+                  </pic:blipFill>
+                  <pic:spPr>
+                    <a:xfrm>
+                      <a:off x="0" y="0"/>
+                      <a:ext cx="5941694" cy="19050"/>
+                    </a:xfrm>
+                    <a:prstGeom prst="rect">
+                      <a:avLst/>
+                    </a:prstGeom>
+                  </pic:spPr>
+                </pic:pic>
+              </a:graphicData>
+            </a:graphic>
+          </wp:inline>
+        </w:drawing>
+      </w:r>
+    </w:p>
+    <w:p>
+      <w:pPr>
+        <w:pStyle w:val="NoSpacing"/>
+        <w:rPr>
+          <w:rFonts w:ascii="Times New Roman" w:eastAsia="Times New Roman" w:hAnsi="Times New Roman" w:cs="Times New Roman"/>
+        </w:rPr>
+      </w:pPr>
+      <w:r>
+        <w:rPr>
+          <w:rFonts w:ascii="Times New Roman" w:eastAsia="Times New Roman" w:hAnsi="Times New Roman" w:cs="Times New Roman"/>
+          <w:b/>
+          <w:bCs/>
+          <w:sz w:val="28"/>
+          <w:szCs w:val="28"/>
+        </w:rPr>
+        <w:t>Extra-Curricular:</w:t>
+      </w:r>
+    </w:p>
+    <w:p>
+      <w:pPr>
+        <w:ind w:firstLine="720"/>
+        <w:rPr>
+          <w:rFonts w:ascii="Times New Roman" w:eastAsia="Times New Roman" w:hAnsi="Times New Roman" w:cs="Times New Roman"/>
+        </w:rPr>
+      </w:pPr>
+      <w:r>
+        <w:rPr>
+          <w:rFonts w:ascii="Times New Roman" w:eastAsia="Times New Roman" w:hAnsi="Times New Roman" w:cs="Times New Roman"/>
+        </w:rPr>
+        <w:t>Eight seasons as a team captain across three different sports</w:t>
+      </w:r>
+    </w:p>
+    <w:p>
+      <w:pPr>
+        <w:ind w:firstLine="720"/>
+        <w:rPr>
+          <w:rFonts w:ascii="Times New Roman" w:eastAsia="Times New Roman" w:hAnsi="Times New Roman" w:cs="Times New Roman"/>
+        </w:rPr>
+      </w:pPr>
+      <w:r>
+        <w:rPr>
+          <w:rFonts w:ascii="Times New Roman" w:eastAsia="Times New Roman" w:hAnsi="Times New Roman" w:cs="Times New Roman"/>
+        </w:rPr>
+        <w:t>Brotherhood and Recruitment chair for the Pi Kappa Alpha fraternity</w:t>
+      </w:r>
+    </w:p>
+    <w:p>
+      <w:pPr>
+        <w:ind w:firstLine="720"/>
+        <w:rPr>
+          <w:rFonts w:ascii="Times New Roman" w:eastAsia="Times New Roman" w:hAnsi="Times New Roman" w:cs="Times New Roman"/>
+          <w:sz w:val="24"/>
+          <w:szCs w:val="24"/>
+        </w:rPr>
+      </w:pPr>
+      <w:r>
+        <w:rPr>
+          <w:rFonts w:ascii="Times New Roman" w:eastAsia="Times New Roman" w:hAnsi="Times New Roman" w:cs="Times New Roman"/>
+        </w:rPr>
+        <w:t>2016-2017 Idaho Entrepreneurship competitor</w:t>
+      </w:r>
+      <w:r>
+        <w:rPr>
+          <w:noProof/>
+        </w:rPr>
+        <w:t xml:space="preserve"> </w:t>
       </w:r>
     </w:p>
     <w:p>
@@ -633,7 +757,27 @@
           <w:sz w:val="28"/>
           <w:szCs w:val="28"/>
         </w:rPr>
-        <w:t>Skills:</w:t>
+        <w:t>Skills</w:t>
+      </w:r>
+      <w:r>
+        <w:rPr>
+          <w:rFonts w:ascii="Times New Roman" w:eastAsia="Times New Roman" w:hAnsi="Times New Roman" w:cs="Times New Roman"/>
+          <w:b/>
+          <w:bCs/>
+          <w:sz w:val="28"/>
+          <w:szCs w:val="28"/>
+        </w:rPr>
+        <w:t xml:space="preserve"> and Qualities</w:t>
+      </w:r>
+      <w:r>
+        <w:rPr>
+          <w:rFonts w:ascii="Times New Roman" w:eastAsia="Times New Roman" w:hAnsi="Times New Roman" w:cs="Times New Roman"/>
+          <w:b/>
+          <w:bCs/>
+          <w:sz w:val="28"/>
+          <w:szCs w:val="28"/>
+        </w:rPr>
+        <w:t>:</w:t>
       </w:r>
     </w:p>
     <w:p>
@@ -858,16 +1002,11 @@
       <w:pPr>
         <w:pStyle w:val="NoSpacing"/>
       </w:pPr>
-    </w:p>
-    <w:p>
-      <w:pPr>
-        <w:pStyle w:val="NoSpacing"/>
-      </w:pPr>
-      <w:r>
-        <w:t>*Further elaboration provided at johnipsen.github.io</w:t>
-      </w:r>
       <w:bookmarkStart w:id="0" w:name="_GoBack"/>
       <w:bookmarkEnd w:id="0"/>
+      <w:r>
+        <w:t>*Further elaboration provided at johnipsen.github.io</w:t>
+      </w:r>
     </w:p>
     <w:p>
       <w:pPr>
@@ -1830,6 +1969,21 @@
 </file>
 
 <file path=customXml/item1.xml><?xml version="1.0" encoding="utf-8"?>
+<p:properties xmlns:p="http://schemas.microsoft.com/office/2006/metadata/properties" xmlns:xsi="http://www.w3.org/2001/XMLSchema-instance" xmlns:pc="http://schemas.microsoft.com/office/infopath/2007/PartnerControls">
+  <documentManagement/>
+</p:properties>
+</file>
+
+<file path=customXml/item2.xml><?xml version="1.0" encoding="utf-8"?>
+<?mso-contentType ?>
+<FormTemplates xmlns="http://schemas.microsoft.com/sharepoint/v3/contenttype/forms">
+  <Display>DocumentLibraryForm</Display>
+  <Edit>DocumentLibraryForm</Edit>
+  <New>DocumentLibraryForm</New>
+</FormTemplates>
+</file>
+
+<file path=customXml/item3.xml><?xml version="1.0" encoding="utf-8"?>
 <ct:contentTypeSchema xmlns:ct="http://schemas.microsoft.com/office/2006/metadata/contentType" xmlns:ma="http://schemas.microsoft.com/office/2006/metadata/properties/metaAttributes" ct:_="" ma:_="" ma:contentTypeName="Document" ma:contentTypeID="0x010100F9C8AA5E318EA6408CE9A24731A2208A" ma:contentTypeVersion="2" ma:contentTypeDescription="Create a new document." ma:contentTypeScope="" ma:versionID="3712350384937e8395a83b86b950e1e6">
   <xsd:schema xmlns:xsd="http://www.w3.org/2001/XMLSchema" xmlns:xs="http://www.w3.org/2001/XMLSchema" xmlns:p="http://schemas.microsoft.com/office/2006/metadata/properties" xmlns:ns3="523116c2-192d-4e8f-b8c4-dc52b8cd922b" targetNamespace="http://schemas.microsoft.com/office/2006/metadata/properties" ma:root="true" ma:fieldsID="b8243280f5ec0118c51be9a194965ad8" ns3:_="">
     <xsd:import namespace="523116c2-192d-4e8f-b8c4-dc52b8cd922b"/>
@@ -1961,22 +2115,24 @@
 </ct:contentTypeSchema>
 </file>
 
-<file path=customXml/item2.xml><?xml version="1.0" encoding="utf-8"?>
-<?mso-contentType ?>
-<FormTemplates xmlns="http://schemas.microsoft.com/sharepoint/v3/contenttype/forms">
-  <Display>DocumentLibraryForm</Display>
-  <Edit>DocumentLibraryForm</Edit>
-  <New>DocumentLibraryForm</New>
-</FormTemplates>
+<file path=customXml/itemProps1.xml><?xml version="1.0" encoding="utf-8"?>
+<ds:datastoreItem xmlns:ds="http://schemas.openxmlformats.org/officeDocument/2006/customXml" ds:itemID="{3E840970-7ED9-4E32-82D5-5E56CA48FA1E}">
+  <ds:schemaRefs>
+    <ds:schemaRef ds:uri="http://schemas.microsoft.com/office/2006/metadata/properties"/>
+    <ds:schemaRef ds:uri="http://schemas.microsoft.com/office/infopath/2007/PartnerControls"/>
+  </ds:schemaRefs>
+</ds:datastoreItem>
 </file>
 
-<file path=customXml/item3.xml><?xml version="1.0" encoding="utf-8"?>
-<p:properties xmlns:p="http://schemas.microsoft.com/office/2006/metadata/properties" xmlns:xsi="http://www.w3.org/2001/XMLSchema-instance" xmlns:pc="http://schemas.microsoft.com/office/infopath/2007/PartnerControls">
-  <documentManagement/>
-</p:properties>
+<file path=customXml/itemProps2.xml><?xml version="1.0" encoding="utf-8"?>
+<ds:datastoreItem xmlns:ds="http://schemas.openxmlformats.org/officeDocument/2006/customXml" ds:itemID="{83DE1158-88F7-450B-B2EB-0686E49162B2}">
+  <ds:schemaRefs>
+    <ds:schemaRef ds:uri="http://schemas.microsoft.com/sharepoint/v3/contenttype/forms"/>
+  </ds:schemaRefs>
+</ds:datastoreItem>
 </file>
 
-<file path=customXml/itemProps1.xml><?xml version="1.0" encoding="utf-8"?>
+<file path=customXml/itemProps3.xml><?xml version="1.0" encoding="utf-8"?>
 <ds:datastoreItem xmlns:ds="http://schemas.openxmlformats.org/officeDocument/2006/customXml" ds:itemID="{485EA884-25D1-4637-B591-E41837419BF5}">
   <ds:schemaRefs>
     <ds:schemaRef ds:uri="http://schemas.microsoft.com/office/2006/metadata/contentType"/>
@@ -1992,21 +2148,4 @@
     <ds:schemaRef ds:uri="http://schemas.microsoft.com/internal/obd"/>
   </ds:schemaRefs>
 </ds:datastoreItem>
-</file>
-
-<file path=customXml/itemProps2.xml><?xml version="1.0" encoding="utf-8"?>
-<ds:datastoreItem xmlns:ds="http://schemas.openxmlformats.org/officeDocument/2006/customXml" ds:itemID="{83DE1158-88F7-450B-B2EB-0686E49162B2}">
-  <ds:schemaRefs>
-    <ds:schemaRef ds:uri="http://schemas.microsoft.com/sharepoint/v3/contenttype/forms"/>
-  </ds:schemaRefs>
-</ds:datastoreItem>
-</file>
-
-<file path=customXml/itemProps3.xml><?xml version="1.0" encoding="utf-8"?>
-<ds:datastoreItem xmlns:ds="http://schemas.openxmlformats.org/officeDocument/2006/customXml" ds:itemID="{3E840970-7ED9-4E32-82D5-5E56CA48FA1E}">
-  <ds:schemaRefs>
-    <ds:schemaRef ds:uri="http://schemas.microsoft.com/office/2006/metadata/properties"/>
-    <ds:schemaRef ds:uri="http://schemas.microsoft.com/office/infopath/2007/PartnerControls"/>
-  </ds:schemaRefs>
-</ds:datastoreItem>
 </file>
</xml_diff>

<commit_message>
resume and dossier update
</commit_message>
<xml_diff>
--- a/public/JTIpsenResume.docx
+++ b/public/JTIpsenResume.docx
@@ -6,14 +6,14 @@
       <w:pPr>
         <w:pStyle w:val="NoSpacing"/>
         <w:rPr>
-          <w:rFonts w:ascii="Times New Roman" w:eastAsia="Times New Roman" w:hAnsi="Times New Roman" w:cs="Times New Roman"/>
+          <w:rFonts w:ascii="Roboto" w:eastAsia="Times New Roman" w:hAnsi="Roboto" w:cs="Times New Roman"/>
           <w:sz w:val="48"/>
           <w:szCs w:val="48"/>
         </w:rPr>
       </w:pPr>
       <w:r>
         <w:rPr>
-          <w:rFonts w:ascii="Times New Roman" w:eastAsia="Times New Roman" w:hAnsi="Times New Roman" w:cs="Times New Roman"/>
+          <w:rFonts w:ascii="Roboto" w:eastAsia="Times New Roman" w:hAnsi="Roboto" w:cs="Times New Roman"/>
           <w:sz w:val="48"/>
           <w:szCs w:val="48"/>
         </w:rPr>
@@ -24,16 +24,16 @@
       <w:pPr>
         <w:pStyle w:val="NoSpacing"/>
         <w:rPr>
-          <w:rFonts w:ascii="Times New Roman" w:eastAsia="Times New Roman" w:hAnsi="Times New Roman" w:cs="Times New Roman"/>
+          <w:rFonts w:ascii="Roboto" w:eastAsia="Times New Roman" w:hAnsi="Roboto" w:cs="Times New Roman"/>
           <w:sz w:val="24"/>
           <w:szCs w:val="24"/>
         </w:rPr>
       </w:pPr>
-      <w:hyperlink r:id="rId9" w:history="1">
+      <w:hyperlink r:id="rId10" w:history="1">
         <w:r>
           <w:rPr>
             <w:rStyle w:val="Hyperlink"/>
-            <w:rFonts w:ascii="Times New Roman" w:eastAsia="Times New Roman" w:hAnsi="Times New Roman" w:cs="Times New Roman"/>
+            <w:rFonts w:ascii="Roboto" w:eastAsia="Times New Roman" w:hAnsi="Roboto" w:cs="Times New Roman"/>
             <w:sz w:val="24"/>
             <w:szCs w:val="24"/>
           </w:rPr>
@@ -45,7 +45,7 @@
       <w:pPr>
         <w:pStyle w:val="NoSpacing"/>
         <w:rPr>
-          <w:rFonts w:ascii="Times New Roman" w:eastAsia="Times New Roman" w:hAnsi="Times New Roman" w:cs="Times New Roman"/>
+          <w:rFonts w:ascii="Roboto" w:eastAsia="Times New Roman" w:hAnsi="Roboto" w:cs="Times New Roman"/>
           <w:sz w:val="24"/>
           <w:szCs w:val="24"/>
         </w:rPr>
@@ -55,13 +55,14 @@
       <w:pPr>
         <w:pStyle w:val="NoSpacing"/>
         <w:rPr>
-          <w:rFonts w:ascii="Times New Roman" w:eastAsia="Times New Roman" w:hAnsi="Times New Roman" w:cs="Times New Roman"/>
+          <w:rFonts w:ascii="Roboto" w:eastAsia="Times New Roman" w:hAnsi="Roboto" w:cs="Times New Roman"/>
           <w:sz w:val="24"/>
           <w:szCs w:val="24"/>
         </w:rPr>
       </w:pPr>
       <w:r>
         <w:rPr>
+          <w:rFonts w:ascii="Roboto" w:hAnsi="Roboto"/>
           <w:noProof/>
         </w:rPr>
         <w:drawing>
@@ -80,7 +81,7 @@
                     <pic:cNvPicPr/>
                   </pic:nvPicPr>
                   <pic:blipFill>
-                    <a:blip r:embed="rId10">
+                    <a:blip r:embed="rId11">
                       <a:extLst>
                         <a:ext uri="{28A0092B-C50C-407E-A947-70E740481C1C}">
                           <a14:useLocalDpi xmlns:a14="http://schemas.microsoft.com/office/drawing/2010/main" val="0"/>
@@ -110,13 +111,14 @@
     <w:p>
       <w:pPr>
         <w:pStyle w:val="NoSpacing"/>
-        <w:rPr>
-          <w:rFonts w:ascii="Times New Roman" w:eastAsia="Times New Roman" w:hAnsi="Times New Roman" w:cs="Times New Roman"/>
-        </w:rPr>
-      </w:pPr>
-      <w:r>
-        <w:rPr>
-          <w:rFonts w:ascii="Times New Roman" w:eastAsia="Times New Roman" w:hAnsi="Times New Roman" w:cs="Times New Roman"/>
+        <w:spacing w:line="276" w:lineRule="auto"/>
+        <w:rPr>
+          <w:rFonts w:ascii="Roboto" w:eastAsia="Times New Roman" w:hAnsi="Roboto" w:cs="Times New Roman"/>
+        </w:rPr>
+      </w:pPr>
+      <w:r>
+        <w:rPr>
+          <w:rFonts w:ascii="Roboto" w:eastAsia="Times New Roman" w:hAnsi="Roboto" w:cs="Times New Roman"/>
           <w:b/>
           <w:bCs/>
           <w:sz w:val="28"/>
@@ -126,48 +128,59 @@
       </w:r>
       <w:r>
         <w:rPr>
-          <w:rFonts w:ascii="Times New Roman" w:eastAsia="Times New Roman" w:hAnsi="Times New Roman" w:cs="Times New Roman"/>
+          <w:rFonts w:ascii="Roboto" w:eastAsia="Times New Roman" w:hAnsi="Roboto" w:cs="Times New Roman"/>
         </w:rPr>
         <w:t xml:space="preserve"> </w:t>
       </w:r>
     </w:p>
     <w:p>
       <w:pPr>
-        <w:rPr>
-          <w:rFonts w:ascii="Times New Roman" w:eastAsia="Times New Roman" w:hAnsi="Times New Roman" w:cs="Times New Roman"/>
-          <w:sz w:val="24"/>
-          <w:szCs w:val="24"/>
-        </w:rPr>
-      </w:pPr>
-      <w:r>
-        <w:rPr>
-          <w:rFonts w:ascii="Times New Roman" w:eastAsia="Times New Roman" w:hAnsi="Times New Roman" w:cs="Times New Roman"/>
+        <w:spacing w:line="276" w:lineRule="auto"/>
+        <w:rPr>
+          <w:rFonts w:ascii="Roboto" w:eastAsia="Times New Roman" w:hAnsi="Roboto" w:cs="Times New Roman"/>
+          <w:sz w:val="20"/>
+          <w:szCs w:val="20"/>
+        </w:rPr>
+      </w:pPr>
+      <w:r>
+        <w:rPr>
+          <w:rFonts w:ascii="Roboto" w:eastAsia="Times New Roman" w:hAnsi="Roboto" w:cs="Times New Roman"/>
+          <w:sz w:val="20"/>
+          <w:szCs w:val="20"/>
         </w:rPr>
         <w:t xml:space="preserve">To begin a meaningful career, continue to learn, and prove to be </w:t>
       </w:r>
       <w:proofErr w:type="gramStart"/>
       <w:r>
         <w:rPr>
-          <w:rFonts w:ascii="Times New Roman" w:eastAsia="Times New Roman" w:hAnsi="Times New Roman" w:cs="Times New Roman"/>
+          <w:rFonts w:ascii="Roboto" w:eastAsia="Times New Roman" w:hAnsi="Roboto" w:cs="Times New Roman"/>
+          <w:sz w:val="20"/>
+          <w:szCs w:val="20"/>
         </w:rPr>
         <w:t>a valuable asset</w:t>
       </w:r>
       <w:proofErr w:type="gramEnd"/>
       <w:r>
         <w:rPr>
-          <w:rFonts w:ascii="Times New Roman" w:eastAsia="Times New Roman" w:hAnsi="Times New Roman" w:cs="Times New Roman"/>
+          <w:rFonts w:ascii="Roboto" w:eastAsia="Times New Roman" w:hAnsi="Roboto" w:cs="Times New Roman"/>
+          <w:sz w:val="20"/>
+          <w:szCs w:val="20"/>
         </w:rPr>
         <w:t xml:space="preserve"> </w:t>
       </w:r>
       <w:r>
         <w:rPr>
-          <w:rFonts w:ascii="Times New Roman" w:eastAsia="Times New Roman" w:hAnsi="Times New Roman" w:cs="Times New Roman"/>
+          <w:rFonts w:ascii="Roboto" w:eastAsia="Times New Roman" w:hAnsi="Roboto" w:cs="Times New Roman"/>
+          <w:sz w:val="20"/>
+          <w:szCs w:val="20"/>
         </w:rPr>
         <w:t>in my organization</w:t>
       </w:r>
       <w:r>
         <w:rPr>
-          <w:rFonts w:ascii="Times New Roman" w:eastAsia="Times New Roman" w:hAnsi="Times New Roman" w:cs="Times New Roman"/>
+          <w:rFonts w:ascii="Roboto" w:eastAsia="Times New Roman" w:hAnsi="Roboto" w:cs="Times New Roman"/>
+          <w:sz w:val="20"/>
+          <w:szCs w:val="20"/>
         </w:rPr>
         <w:t>.</w:t>
       </w:r>
@@ -175,12 +188,14 @@
     <w:p>
       <w:pPr>
         <w:pStyle w:val="NoSpacing"/>
-        <w:rPr>
-          <w:rFonts w:ascii="Times New Roman" w:eastAsia="Times New Roman" w:hAnsi="Times New Roman" w:cs="Times New Roman"/>
-        </w:rPr>
-      </w:pPr>
-      <w:r>
-        <w:rPr>
+        <w:spacing w:line="360" w:lineRule="auto"/>
+        <w:rPr>
+          <w:rFonts w:ascii="Roboto" w:eastAsia="Times New Roman" w:hAnsi="Roboto" w:cs="Times New Roman"/>
+        </w:rPr>
+      </w:pPr>
+      <w:r>
+        <w:rPr>
+          <w:rFonts w:ascii="Roboto" w:hAnsi="Roboto"/>
           <w:noProof/>
         </w:rPr>
         <w:drawing>
@@ -199,7 +214,7 @@
                     <pic:cNvPicPr/>
                   </pic:nvPicPr>
                   <pic:blipFill>
-                    <a:blip r:embed="rId10">
+                    <a:blip r:embed="rId11">
                       <a:extLst>
                         <a:ext uri="{28A0092B-C50C-407E-A947-70E740481C1C}">
                           <a14:useLocalDpi xmlns:a14="http://schemas.microsoft.com/office/drawing/2010/main" val="0"/>
@@ -227,7 +242,7 @@
       </w:r>
       <w:r>
         <w:rPr>
-          <w:rFonts w:ascii="Times New Roman" w:eastAsia="Times New Roman" w:hAnsi="Times New Roman" w:cs="Times New Roman"/>
+          <w:rFonts w:ascii="Roboto" w:eastAsia="Times New Roman" w:hAnsi="Roboto" w:cs="Times New Roman"/>
         </w:rPr>
         <w:t xml:space="preserve">                                                                                                                    </w:t>
       </w:r>
@@ -235,13 +250,14 @@
     <w:p>
       <w:pPr>
         <w:pStyle w:val="NoSpacing"/>
-        <w:rPr>
-          <w:rFonts w:ascii="Times New Roman" w:eastAsia="Times New Roman" w:hAnsi="Times New Roman" w:cs="Times New Roman"/>
-        </w:rPr>
-      </w:pPr>
-      <w:r>
-        <w:rPr>
-          <w:rFonts w:ascii="Times New Roman" w:eastAsia="Times New Roman" w:hAnsi="Times New Roman" w:cs="Times New Roman"/>
+        <w:spacing w:line="276" w:lineRule="auto"/>
+        <w:rPr>
+          <w:rFonts w:ascii="Roboto" w:eastAsia="Times New Roman" w:hAnsi="Roboto" w:cs="Times New Roman"/>
+        </w:rPr>
+      </w:pPr>
+      <w:r>
+        <w:rPr>
+          <w:rFonts w:ascii="Roboto" w:eastAsia="Times New Roman" w:hAnsi="Roboto" w:cs="Times New Roman"/>
           <w:b/>
           <w:bCs/>
           <w:sz w:val="28"/>
@@ -252,69 +268,233 @@
     </w:p>
     <w:p>
       <w:pPr>
-        <w:pStyle w:val="NoSpacing"/>
-        <w:rPr>
-          <w:rFonts w:ascii="Times New Roman" w:eastAsia="Times New Roman" w:hAnsi="Times New Roman" w:cs="Times New Roman"/>
-        </w:rPr>
-      </w:pPr>
-      <w:r>
-        <w:rPr>
-          <w:rFonts w:ascii="Times New Roman" w:eastAsia="Times New Roman" w:hAnsi="Times New Roman" w:cs="Times New Roman"/>
-        </w:rPr>
-        <w:t>B.S. Business                                                                                                                University of Idaho</w:t>
+        <w:pStyle w:val="NormalWeb"/>
+        <w:spacing w:before="0" w:beforeAutospacing="0" w:after="0" w:afterAutospacing="0" w:line="360" w:lineRule="auto"/>
+        <w:rPr>
+          <w:rFonts w:ascii="Roboto" w:hAnsi="Roboto"/>
+        </w:rPr>
+      </w:pPr>
+      <w:proofErr w:type="spellStart"/>
+      <w:r>
+        <w:rPr>
+          <w:rFonts w:ascii="Roboto" w:hAnsi="Roboto"/>
+          <w:color w:val="323E48"/>
+          <w:sz w:val="20"/>
+          <w:szCs w:val="20"/>
+        </w:rPr>
+        <w:t>B.</w:t>
+      </w:r>
+      <w:proofErr w:type="gramStart"/>
+      <w:r>
+        <w:rPr>
+          <w:rFonts w:ascii="Roboto" w:hAnsi="Roboto"/>
+          <w:color w:val="323E48"/>
+          <w:sz w:val="20"/>
+          <w:szCs w:val="20"/>
+        </w:rPr>
+        <w:t>S.Bus</w:t>
+      </w:r>
+      <w:proofErr w:type="spellEnd"/>
+      <w:proofErr w:type="gramEnd"/>
+      <w:r>
+        <w:rPr>
+          <w:rFonts w:ascii="Roboto" w:hAnsi="Roboto"/>
+          <w:color w:val="323E48"/>
+          <w:sz w:val="20"/>
+          <w:szCs w:val="20"/>
+        </w:rPr>
+        <w:t>.</w:t>
+      </w:r>
+      <w:r>
+        <w:rPr>
+          <w:rFonts w:ascii="Roboto" w:hAnsi="Roboto"/>
+          <w:b/>
+          <w:bCs/>
+          <w:color w:val="323E48"/>
+          <w:sz w:val="20"/>
+          <w:szCs w:val="20"/>
+        </w:rPr>
+        <w:t xml:space="preserve"> |</w:t>
+      </w:r>
+      <w:r>
+        <w:rPr>
+          <w:rFonts w:ascii="Roboto" w:hAnsi="Roboto"/>
+          <w:color w:val="323E48"/>
+          <w:sz w:val="20"/>
+          <w:szCs w:val="20"/>
+        </w:rPr>
+        <w:t xml:space="preserve"> </w:t>
+      </w:r>
+      <w:r>
+        <w:rPr>
+          <w:rFonts w:ascii="Roboto" w:hAnsi="Roboto"/>
+          <w:i/>
+          <w:iCs/>
+          <w:color w:val="323E48"/>
+          <w:sz w:val="20"/>
+          <w:szCs w:val="20"/>
+        </w:rPr>
+        <w:t>Management Information Systems</w:t>
+      </w:r>
+      <w:r>
+        <w:rPr>
+          <w:rFonts w:ascii="Roboto" w:hAnsi="Roboto"/>
+          <w:color w:val="323E48"/>
+          <w:sz w:val="20"/>
+          <w:szCs w:val="20"/>
+        </w:rPr>
+        <w:t xml:space="preserve"> </w:t>
+      </w:r>
+      <w:r>
+        <w:rPr>
+          <w:rFonts w:ascii="Roboto" w:hAnsi="Roboto"/>
+          <w:b/>
+          <w:bCs/>
+          <w:color w:val="323E48"/>
+          <w:sz w:val="20"/>
+          <w:szCs w:val="20"/>
+        </w:rPr>
+        <w:t>|</w:t>
+      </w:r>
+      <w:r>
+        <w:rPr>
+          <w:rFonts w:ascii="Roboto" w:hAnsi="Roboto"/>
+          <w:color w:val="323E48"/>
+          <w:sz w:val="20"/>
+          <w:szCs w:val="20"/>
+        </w:rPr>
+        <w:t xml:space="preserve"> University of Idaho </w:t>
+      </w:r>
+      <w:r>
+        <w:rPr>
+          <w:rFonts w:ascii="Roboto" w:hAnsi="Roboto"/>
+          <w:b/>
+          <w:bCs/>
+          <w:color w:val="323E48"/>
+          <w:sz w:val="20"/>
+          <w:szCs w:val="20"/>
+        </w:rPr>
+        <w:t>|</w:t>
+      </w:r>
+      <w:r>
+        <w:rPr>
+          <w:rFonts w:ascii="Roboto" w:hAnsi="Roboto"/>
+          <w:color w:val="323E48"/>
+          <w:sz w:val="20"/>
+          <w:szCs w:val="20"/>
+        </w:rPr>
+        <w:t xml:space="preserve"> May 2019</w:t>
       </w:r>
     </w:p>
     <w:p>
       <w:pPr>
-        <w:pStyle w:val="NoSpacing"/>
-        <w:rPr>
-          <w:rFonts w:ascii="Times New Roman" w:eastAsia="Times New Roman" w:hAnsi="Times New Roman" w:cs="Times New Roman"/>
-        </w:rPr>
-      </w:pPr>
-      <w:r>
-        <w:rPr>
-          <w:rFonts w:ascii="Times New Roman" w:eastAsia="Times New Roman" w:hAnsi="Times New Roman" w:cs="Times New Roman"/>
-        </w:rPr>
-        <w:t>Management Information Systems                                                                       August 2014- May 2019</w:t>
+        <w:pStyle w:val="NormalWeb"/>
+        <w:spacing w:before="0" w:beforeAutospacing="0" w:after="0" w:afterAutospacing="0" w:line="360" w:lineRule="auto"/>
+        <w:rPr>
+          <w:rFonts w:ascii="Roboto" w:hAnsi="Roboto"/>
+        </w:rPr>
+      </w:pPr>
+      <w:r>
+        <w:rPr>
+          <w:rFonts w:ascii="Roboto" w:hAnsi="Roboto"/>
+          <w:color w:val="323E48"/>
+          <w:sz w:val="20"/>
+          <w:szCs w:val="20"/>
+        </w:rPr>
+        <w:t>Academic Certificate</w:t>
+      </w:r>
+      <w:r>
+        <w:rPr>
+          <w:rFonts w:ascii="Roboto" w:hAnsi="Roboto"/>
+          <w:b/>
+          <w:bCs/>
+          <w:color w:val="323E48"/>
+          <w:sz w:val="20"/>
+          <w:szCs w:val="20"/>
+        </w:rPr>
+        <w:t xml:space="preserve"> |</w:t>
+      </w:r>
+      <w:r>
+        <w:rPr>
+          <w:rFonts w:ascii="Roboto" w:hAnsi="Roboto"/>
+          <w:color w:val="323E48"/>
+          <w:sz w:val="20"/>
+          <w:szCs w:val="20"/>
+        </w:rPr>
+        <w:t xml:space="preserve"> </w:t>
+      </w:r>
+      <w:r>
+        <w:rPr>
+          <w:rFonts w:ascii="Roboto" w:hAnsi="Roboto"/>
+          <w:i/>
+          <w:iCs/>
+          <w:color w:val="323E48"/>
+          <w:sz w:val="20"/>
+          <w:szCs w:val="20"/>
+        </w:rPr>
+        <w:t>Entrepreneurship</w:t>
+      </w:r>
+      <w:r>
+        <w:rPr>
+          <w:rFonts w:ascii="Roboto" w:hAnsi="Roboto"/>
+          <w:color w:val="323E48"/>
+          <w:sz w:val="20"/>
+          <w:szCs w:val="20"/>
+        </w:rPr>
+        <w:t xml:space="preserve"> </w:t>
+      </w:r>
+      <w:r>
+        <w:rPr>
+          <w:rFonts w:ascii="Roboto" w:hAnsi="Roboto"/>
+          <w:b/>
+          <w:bCs/>
+          <w:color w:val="323E48"/>
+          <w:sz w:val="20"/>
+          <w:szCs w:val="20"/>
+        </w:rPr>
+        <w:t>|</w:t>
+      </w:r>
+      <w:r>
+        <w:rPr>
+          <w:rFonts w:ascii="Roboto" w:hAnsi="Roboto"/>
+          <w:color w:val="323E48"/>
+          <w:sz w:val="20"/>
+          <w:szCs w:val="20"/>
+        </w:rPr>
+        <w:t xml:space="preserve"> University of Idaho </w:t>
+      </w:r>
+      <w:r>
+        <w:rPr>
+          <w:rFonts w:ascii="Roboto" w:hAnsi="Roboto"/>
+          <w:b/>
+          <w:bCs/>
+          <w:color w:val="323E48"/>
+          <w:sz w:val="20"/>
+          <w:szCs w:val="20"/>
+        </w:rPr>
+        <w:t>|</w:t>
+      </w:r>
+      <w:r>
+        <w:rPr>
+          <w:rFonts w:ascii="Roboto" w:hAnsi="Roboto"/>
+          <w:color w:val="323E48"/>
+          <w:sz w:val="20"/>
+          <w:szCs w:val="20"/>
+        </w:rPr>
+        <w:t xml:space="preserve"> May 2019</w:t>
       </w:r>
     </w:p>
     <w:p>
       <w:pPr>
         <w:pStyle w:val="NoSpacing"/>
-        <w:rPr>
-          <w:rFonts w:ascii="Times New Roman" w:eastAsia="Times New Roman" w:hAnsi="Times New Roman" w:cs="Times New Roman"/>
-        </w:rPr>
-      </w:pPr>
-      <w:r>
-        <w:rPr>
-          <w:rFonts w:ascii="Times New Roman" w:eastAsia="Times New Roman" w:hAnsi="Times New Roman" w:cs="Times New Roman"/>
-        </w:rPr>
-        <w:t>Entrepreneurship Academic Certificate</w:t>
-      </w:r>
-    </w:p>
-    <w:p>
-      <w:pPr>
-        <w:pStyle w:val="NoSpacing"/>
-        <w:rPr>
-          <w:rFonts w:ascii="Times New Roman" w:eastAsia="Times New Roman" w:hAnsi="Times New Roman" w:cs="Times New Roman"/>
-        </w:rPr>
-      </w:pPr>
-      <w:r>
-        <w:rPr>
-          <w:rFonts w:ascii="Times New Roman" w:eastAsia="Times New Roman" w:hAnsi="Times New Roman" w:cs="Times New Roman"/>
-        </w:rPr>
-        <w:t xml:space="preserve"> </w:t>
-      </w:r>
-    </w:p>
-    <w:p>
-      <w:pPr>
-        <w:pStyle w:val="NoSpacing"/>
-        <w:rPr>
-          <w:rFonts w:ascii="Times New Roman" w:eastAsia="Times New Roman" w:hAnsi="Times New Roman" w:cs="Times New Roman"/>
-        </w:rPr>
-      </w:pPr>
-      <w:r>
-        <w:rPr>
+        <w:spacing w:line="360" w:lineRule="auto"/>
+        <w:rPr>
+          <w:rFonts w:ascii="Roboto" w:eastAsia="Times New Roman" w:hAnsi="Roboto" w:cs="Times New Roman"/>
+        </w:rPr>
+      </w:pPr>
+      <w:r>
+        <w:rPr>
+          <w:rFonts w:ascii="Roboto" w:hAnsi="Roboto"/>
           <w:noProof/>
         </w:rPr>
         <w:drawing>
@@ -333,7 +513,7 @@
                     <pic:cNvPicPr/>
                   </pic:nvPicPr>
                   <pic:blipFill>
-                    <a:blip r:embed="rId10">
+                    <a:blip r:embed="rId11">
                       <a:extLst>
                         <a:ext uri="{28A0092B-C50C-407E-A947-70E740481C1C}">
                           <a14:useLocalDpi xmlns:a14="http://schemas.microsoft.com/office/drawing/2010/main" val="0"/>
@@ -361,7 +541,7 @@
       </w:r>
       <w:r>
         <w:rPr>
-          <w:rFonts w:ascii="Times New Roman" w:eastAsia="Times New Roman" w:hAnsi="Times New Roman" w:cs="Times New Roman"/>
+          <w:rFonts w:ascii="Roboto" w:eastAsia="Times New Roman" w:hAnsi="Roboto" w:cs="Times New Roman"/>
         </w:rPr>
         <w:t xml:space="preserve">      </w:t>
       </w:r>
@@ -369,8 +549,9 @@
     <w:p>
       <w:pPr>
         <w:pStyle w:val="NoSpacing"/>
-        <w:rPr>
-          <w:rFonts w:ascii="Times New Roman" w:eastAsia="Times New Roman" w:hAnsi="Times New Roman" w:cs="Times New Roman"/>
+        <w:spacing w:line="276" w:lineRule="auto"/>
+        <w:rPr>
+          <w:rFonts w:ascii="Roboto" w:eastAsia="Times New Roman" w:hAnsi="Roboto" w:cs="Times New Roman"/>
           <w:b/>
           <w:bCs/>
           <w:sz w:val="28"/>
@@ -379,75 +560,186 @@
       </w:pPr>
       <w:r>
         <w:rPr>
-          <w:rFonts w:ascii="Times New Roman" w:eastAsia="Times New Roman" w:hAnsi="Times New Roman" w:cs="Times New Roman"/>
+          <w:rFonts w:ascii="Roboto" w:eastAsia="Times New Roman" w:hAnsi="Roboto" w:cs="Times New Roman"/>
           <w:b/>
           <w:bCs/>
           <w:sz w:val="28"/>
           <w:szCs w:val="28"/>
         </w:rPr>
-        <w:t>Certifications</w:t>
-      </w:r>
-      <w:r>
-        <w:rPr>
-          <w:rFonts w:ascii="Times New Roman" w:eastAsia="Times New Roman" w:hAnsi="Times New Roman" w:cs="Times New Roman"/>
+        <w:t>Certifications:</w:t>
+      </w:r>
+    </w:p>
+    <w:p>
+      <w:pPr>
+        <w:pStyle w:val="NormalWeb"/>
+        <w:spacing w:before="0" w:beforeAutospacing="0" w:after="0" w:afterAutospacing="0" w:line="360" w:lineRule="auto"/>
+        <w:rPr>
+          <w:rFonts w:ascii="Roboto" w:hAnsi="Roboto"/>
+        </w:rPr>
+      </w:pPr>
+      <w:r>
+        <w:rPr>
+          <w:rFonts w:ascii="Roboto" w:hAnsi="Roboto"/>
+          <w:bCs/>
+          <w:sz w:val="20"/>
+          <w:szCs w:val="20"/>
+        </w:rPr>
+        <w:t>Professional Scrum Developer</w:t>
+      </w:r>
+      <w:r>
+        <w:rPr>
+          <w:rFonts w:ascii="Roboto" w:hAnsi="Roboto"/>
+          <w:sz w:val="20"/>
+          <w:szCs w:val="20"/>
+        </w:rPr>
+        <w:t xml:space="preserve"> </w:t>
+      </w:r>
+      <w:r>
+        <w:rPr>
+          <w:rFonts w:ascii="Roboto" w:hAnsi="Roboto"/>
           <w:b/>
           <w:bCs/>
-          <w:sz w:val="28"/>
-          <w:szCs w:val="28"/>
-        </w:rPr>
-        <w:t>:</w:t>
+          <w:color w:val="323E48"/>
+          <w:sz w:val="20"/>
+          <w:szCs w:val="20"/>
+        </w:rPr>
+        <w:t>| </w:t>
+      </w:r>
+      <w:r>
+        <w:rPr>
+          <w:rFonts w:ascii="Roboto" w:hAnsi="Roboto"/>
+          <w:color w:val="323E48"/>
+          <w:sz w:val="20"/>
+          <w:szCs w:val="20"/>
+        </w:rPr>
+        <w:t>Scrum.org</w:t>
+      </w:r>
+      <w:r>
+        <w:rPr>
+          <w:rFonts w:ascii="Roboto" w:hAnsi="Roboto"/>
+          <w:b/>
+          <w:bCs/>
+          <w:color w:val="323E48"/>
+          <w:sz w:val="20"/>
+          <w:szCs w:val="20"/>
+        </w:rPr>
+        <w:t xml:space="preserve"> |</w:t>
+      </w:r>
+      <w:r>
+        <w:rPr>
+          <w:rFonts w:ascii="Roboto" w:hAnsi="Roboto"/>
+          <w:color w:val="323E48"/>
+          <w:sz w:val="20"/>
+          <w:szCs w:val="20"/>
+        </w:rPr>
+        <w:t xml:space="preserve"> September 2018</w:t>
       </w:r>
     </w:p>
     <w:p>
       <w:pPr>
-        <w:pStyle w:val="NoSpacing"/>
-        <w:rPr>
-          <w:rFonts w:ascii="Times New Roman" w:eastAsia="Times New Roman" w:hAnsi="Times New Roman" w:cs="Times New Roman"/>
-        </w:rPr>
-      </w:pPr>
-      <w:r>
-        <w:rPr>
-          <w:rFonts w:ascii="Times New Roman" w:eastAsia="Times New Roman" w:hAnsi="Times New Roman" w:cs="Times New Roman"/>
-          <w:u w:val="single"/>
-        </w:rPr>
-        <w:t>Professional Scrum Developer I:</w:t>
-      </w:r>
-      <w:r>
-        <w:rPr>
-          <w:rFonts w:ascii="Times New Roman" w:eastAsia="Times New Roman" w:hAnsi="Times New Roman" w:cs="Times New Roman"/>
-        </w:rPr>
-        <w:t xml:space="preserve"> Scrum.org</w:t>
+        <w:pStyle w:val="NormalWeb"/>
+        <w:spacing w:before="0" w:beforeAutospacing="0" w:after="0" w:afterAutospacing="0" w:line="360" w:lineRule="auto"/>
+        <w:rPr>
+          <w:rFonts w:ascii="Roboto" w:hAnsi="Roboto"/>
+          <w:i/>
+          <w:iCs/>
+          <w:color w:val="323E48"/>
+          <w:sz w:val="20"/>
+          <w:szCs w:val="20"/>
+          <w:shd w:val="clear" w:color="auto" w:fill="FFFFFF"/>
+        </w:rPr>
+      </w:pPr>
+      <w:r>
+        <w:rPr>
+          <w:rFonts w:ascii="Roboto" w:hAnsi="Roboto"/>
+          <w:bCs/>
+          <w:sz w:val="20"/>
+          <w:szCs w:val="20"/>
+        </w:rPr>
+        <w:t>Certified Blockchain Developer</w:t>
+      </w:r>
+      <w:r>
+        <w:rPr>
+          <w:rFonts w:ascii="Roboto" w:hAnsi="Roboto"/>
+          <w:b/>
+          <w:bCs/>
+          <w:sz w:val="20"/>
+          <w:szCs w:val="20"/>
+        </w:rPr>
+        <w:t xml:space="preserve"> </w:t>
+      </w:r>
+      <w:r>
+        <w:rPr>
+          <w:rFonts w:ascii="Roboto" w:hAnsi="Roboto"/>
+          <w:b/>
+          <w:bCs/>
+          <w:color w:val="323E48"/>
+          <w:sz w:val="20"/>
+          <w:szCs w:val="20"/>
+        </w:rPr>
+        <w:t>|</w:t>
+      </w:r>
+      <w:r>
+        <w:rPr>
+          <w:rFonts w:ascii="Roboto" w:hAnsi="Roboto"/>
+          <w:color w:val="0A2240"/>
+          <w:sz w:val="20"/>
+          <w:szCs w:val="20"/>
+        </w:rPr>
+        <w:t xml:space="preserve"> </w:t>
+      </w:r>
+      <w:r>
+        <w:rPr>
+          <w:rFonts w:ascii="Roboto" w:hAnsi="Roboto"/>
+          <w:color w:val="323E48"/>
+          <w:sz w:val="20"/>
+          <w:szCs w:val="20"/>
+        </w:rPr>
+        <w:t xml:space="preserve">Blockchain Council </w:t>
+      </w:r>
+      <w:r>
+        <w:rPr>
+          <w:rFonts w:ascii="Roboto" w:hAnsi="Roboto"/>
+          <w:b/>
+          <w:bCs/>
+          <w:color w:val="323E48"/>
+          <w:sz w:val="20"/>
+          <w:szCs w:val="20"/>
+        </w:rPr>
+        <w:t>|</w:t>
+      </w:r>
+      <w:r>
+        <w:rPr>
+          <w:rFonts w:ascii="Roboto" w:hAnsi="Roboto"/>
+          <w:color w:val="323E48"/>
+          <w:sz w:val="20"/>
+          <w:szCs w:val="20"/>
+        </w:rPr>
+        <w:t xml:space="preserve"> June 2018</w:t>
+      </w:r>
+      <w:r>
+        <w:rPr>
+          <w:rFonts w:ascii="Roboto" w:hAnsi="Roboto"/>
+          <w:i/>
+          <w:iCs/>
+          <w:color w:val="323E48"/>
+          <w:sz w:val="20"/>
+          <w:szCs w:val="20"/>
+          <w:shd w:val="clear" w:color="auto" w:fill="FFFFFF"/>
+        </w:rPr>
+        <w:t>.</w:t>
       </w:r>
     </w:p>
     <w:p>
       <w:pPr>
-        <w:pStyle w:val="NoSpacing"/>
-        <w:rPr>
-          <w:rFonts w:ascii="Times New Roman" w:eastAsia="Times New Roman" w:hAnsi="Times New Roman" w:cs="Times New Roman"/>
-        </w:rPr>
-      </w:pPr>
-      <w:r>
-        <w:rPr>
-          <w:rFonts w:ascii="Times New Roman" w:eastAsia="Times New Roman" w:hAnsi="Times New Roman" w:cs="Times New Roman"/>
-          <w:u w:val="single"/>
-        </w:rPr>
-        <w:t xml:space="preserve">Certified Blockchain Developer: </w:t>
-      </w:r>
-      <w:r>
-        <w:rPr>
-          <w:rFonts w:ascii="Times New Roman" w:eastAsia="Times New Roman" w:hAnsi="Times New Roman" w:cs="Times New Roman"/>
-        </w:rPr>
-        <w:t>Blockchain Council</w:t>
-      </w:r>
-    </w:p>
-    <w:p>
-      <w:pPr>
-        <w:rPr>
-          <w:rFonts w:ascii="Times New Roman" w:eastAsia="Times New Roman" w:hAnsi="Times New Roman" w:cs="Times New Roman"/>
-        </w:rPr>
-      </w:pPr>
-      <w:r>
-        <w:rPr>
+        <w:spacing w:line="360" w:lineRule="auto"/>
+        <w:rPr>
+          <w:rFonts w:ascii="Roboto" w:eastAsia="Times New Roman" w:hAnsi="Roboto" w:cs="Times New Roman"/>
+        </w:rPr>
+      </w:pPr>
+      <w:r>
+        <w:rPr>
+          <w:rFonts w:ascii="Roboto" w:hAnsi="Roboto"/>
           <w:noProof/>
         </w:rPr>
         <w:drawing>
@@ -466,7 +758,7 @@
                     <pic:cNvPicPr/>
                   </pic:nvPicPr>
                   <pic:blipFill>
-                    <a:blip r:embed="rId10">
+                    <a:blip r:embed="rId11">
                       <a:extLst>
                         <a:ext uri="{28A0092B-C50C-407E-A947-70E740481C1C}">
                           <a14:useLocalDpi xmlns:a14="http://schemas.microsoft.com/office/drawing/2010/main" val="0"/>
@@ -496,13 +788,14 @@
     <w:p>
       <w:pPr>
         <w:pStyle w:val="NoSpacing"/>
-        <w:rPr>
-          <w:rFonts w:ascii="Times New Roman" w:eastAsia="Times New Roman" w:hAnsi="Times New Roman" w:cs="Times New Roman"/>
-        </w:rPr>
-      </w:pPr>
-      <w:r>
-        <w:rPr>
-          <w:rFonts w:ascii="Times New Roman" w:eastAsia="Times New Roman" w:hAnsi="Times New Roman" w:cs="Times New Roman"/>
+        <w:spacing w:line="276" w:lineRule="auto"/>
+        <w:rPr>
+          <w:rFonts w:ascii="Roboto" w:eastAsia="Times New Roman" w:hAnsi="Roboto" w:cs="Times New Roman"/>
+        </w:rPr>
+      </w:pPr>
+      <w:r>
+        <w:rPr>
+          <w:rFonts w:ascii="Roboto" w:eastAsia="Times New Roman" w:hAnsi="Roboto" w:cs="Times New Roman"/>
           <w:b/>
           <w:bCs/>
           <w:sz w:val="28"/>
@@ -512,7 +805,7 @@
       </w:r>
       <w:r>
         <w:rPr>
-          <w:rFonts w:ascii="Times New Roman" w:eastAsia="Times New Roman" w:hAnsi="Times New Roman" w:cs="Times New Roman"/>
+          <w:rFonts w:ascii="Roboto" w:eastAsia="Times New Roman" w:hAnsi="Roboto" w:cs="Times New Roman"/>
           <w:sz w:val="28"/>
           <w:szCs w:val="28"/>
         </w:rPr>
@@ -521,61 +814,310 @@
     </w:p>
     <w:p>
       <w:pPr>
-        <w:pStyle w:val="NoSpacing"/>
-        <w:rPr>
-          <w:rFonts w:ascii="Times New Roman" w:eastAsia="Times New Roman" w:hAnsi="Times New Roman" w:cs="Times New Roman"/>
-        </w:rPr>
-      </w:pPr>
-      <w:r>
-        <w:rPr>
-          <w:rFonts w:ascii="Times New Roman" w:eastAsia="Times New Roman" w:hAnsi="Times New Roman" w:cs="Times New Roman"/>
-          <w:u w:val="single"/>
-        </w:rPr>
-        <w:t>Fenway Group:</w:t>
-      </w:r>
-      <w:r>
-        <w:rPr>
-          <w:rFonts w:ascii="Times New Roman" w:eastAsia="Times New Roman" w:hAnsi="Times New Roman" w:cs="Times New Roman"/>
-        </w:rPr>
-        <w:t xml:space="preserve"> 2017- Present; Position: Associate Consultant – Full Stack Web Development</w:t>
+        <w:pStyle w:val="NormalWeb"/>
+        <w:spacing w:before="0" w:beforeAutospacing="0" w:after="0" w:afterAutospacing="0" w:line="360" w:lineRule="auto"/>
+        <w:rPr>
+          <w:rFonts w:ascii="Roboto" w:hAnsi="Roboto"/>
+          <w:sz w:val="20"/>
+          <w:szCs w:val="20"/>
+        </w:rPr>
+      </w:pPr>
+      <w:r>
+        <w:rPr>
+          <w:rFonts w:ascii="Roboto" w:hAnsi="Roboto"/>
+          <w:color w:val="323E48"/>
+          <w:sz w:val="20"/>
+          <w:szCs w:val="20"/>
+        </w:rPr>
+        <w:t>Fenway Group</w:t>
+      </w:r>
+      <w:r>
+        <w:rPr>
+          <w:rFonts w:ascii="Roboto" w:hAnsi="Roboto"/>
+          <w:b/>
+          <w:bCs/>
+          <w:color w:val="323E48"/>
+          <w:sz w:val="20"/>
+          <w:szCs w:val="20"/>
+        </w:rPr>
+        <w:t xml:space="preserve"> |</w:t>
+      </w:r>
+      <w:r>
+        <w:rPr>
+          <w:rFonts w:ascii="Roboto" w:hAnsi="Roboto"/>
+          <w:color w:val="323E48"/>
+          <w:sz w:val="20"/>
+          <w:szCs w:val="20"/>
+        </w:rPr>
+        <w:t xml:space="preserve"> </w:t>
+      </w:r>
+      <w:r>
+        <w:rPr>
+          <w:rFonts w:ascii="Roboto" w:hAnsi="Roboto"/>
+          <w:iCs/>
+          <w:color w:val="323E48"/>
+          <w:sz w:val="20"/>
+          <w:szCs w:val="20"/>
+        </w:rPr>
+        <w:t>Associate Consultant</w:t>
+      </w:r>
+      <w:r>
+        <w:rPr>
+          <w:rFonts w:ascii="Roboto" w:hAnsi="Roboto"/>
+          <w:color w:val="323E48"/>
+          <w:sz w:val="20"/>
+          <w:szCs w:val="20"/>
+        </w:rPr>
+        <w:t xml:space="preserve"> </w:t>
+      </w:r>
+      <w:r>
+        <w:rPr>
+          <w:rFonts w:ascii="Roboto" w:hAnsi="Roboto"/>
+          <w:b/>
+          <w:bCs/>
+          <w:color w:val="323E48"/>
+          <w:sz w:val="20"/>
+          <w:szCs w:val="20"/>
+        </w:rPr>
+        <w:t>|</w:t>
+      </w:r>
+      <w:r>
+        <w:rPr>
+          <w:rFonts w:ascii="Roboto" w:hAnsi="Roboto"/>
+          <w:color w:val="323E48"/>
+          <w:sz w:val="20"/>
+          <w:szCs w:val="20"/>
+        </w:rPr>
+        <w:t xml:space="preserve"> </w:t>
+      </w:r>
+      <w:r>
+        <w:rPr>
+          <w:rFonts w:ascii="Roboto" w:hAnsi="Roboto"/>
+          <w:color w:val="323E48"/>
+          <w:sz w:val="20"/>
+          <w:szCs w:val="20"/>
+        </w:rPr>
+        <w:t>2018 - Present</w:t>
+      </w:r>
+      <w:r>
+        <w:rPr>
+          <w:rFonts w:ascii="Roboto" w:hAnsi="Roboto"/>
+          <w:color w:val="323E48"/>
+          <w:sz w:val="20"/>
+          <w:szCs w:val="20"/>
+        </w:rPr>
+        <w:t xml:space="preserve"> </w:t>
+      </w:r>
+      <w:r>
+        <w:rPr>
+          <w:rFonts w:ascii="Roboto" w:hAnsi="Roboto"/>
+          <w:b/>
+          <w:bCs/>
+          <w:color w:val="323E48"/>
+          <w:sz w:val="20"/>
+          <w:szCs w:val="20"/>
+        </w:rPr>
+        <w:t>|</w:t>
+      </w:r>
+      <w:r>
+        <w:rPr>
+          <w:rFonts w:ascii="Roboto" w:hAnsi="Roboto"/>
+          <w:color w:val="323E48"/>
+          <w:sz w:val="20"/>
+          <w:szCs w:val="20"/>
+        </w:rPr>
+        <w:t xml:space="preserve"> </w:t>
+      </w:r>
+      <w:r>
+        <w:rPr>
+          <w:rFonts w:ascii="Roboto" w:hAnsi="Roboto"/>
+          <w:color w:val="323E48"/>
+          <w:sz w:val="20"/>
+          <w:szCs w:val="20"/>
+        </w:rPr>
+        <w:t>Full Stack Web Development and Consulting</w:t>
       </w:r>
     </w:p>
     <w:p>
       <w:pPr>
-        <w:rPr>
-          <w:rFonts w:ascii="Times New Roman" w:eastAsia="Times New Roman" w:hAnsi="Times New Roman" w:cs="Times New Roman"/>
-        </w:rPr>
-      </w:pPr>
-      <w:r>
-        <w:rPr>
-          <w:rFonts w:ascii="Times New Roman" w:eastAsia="Times New Roman" w:hAnsi="Times New Roman" w:cs="Times New Roman"/>
-          <w:u w:val="single"/>
-        </w:rPr>
-        <w:t>Mingles Bar and Grill:</w:t>
-      </w:r>
-      <w:r>
-        <w:rPr>
-          <w:rFonts w:ascii="Times New Roman" w:eastAsia="Times New Roman" w:hAnsi="Times New Roman" w:cs="Times New Roman"/>
-        </w:rPr>
-        <w:t xml:space="preserve"> 2017- Present; Position: Manager on Duty – Bartender</w:t>
+        <w:pStyle w:val="NormalWeb"/>
+        <w:spacing w:before="0" w:beforeAutospacing="0" w:after="0" w:afterAutospacing="0" w:line="360" w:lineRule="auto"/>
+        <w:rPr>
+          <w:rFonts w:ascii="Roboto" w:hAnsi="Roboto"/>
+          <w:sz w:val="20"/>
+          <w:szCs w:val="20"/>
+        </w:rPr>
+      </w:pPr>
+      <w:r>
+        <w:rPr>
+          <w:rFonts w:ascii="Roboto" w:hAnsi="Roboto"/>
+          <w:color w:val="323E48"/>
+          <w:sz w:val="20"/>
+          <w:szCs w:val="20"/>
+        </w:rPr>
+        <w:t>Mingles Bar and Grill</w:t>
+      </w:r>
+      <w:r>
+        <w:rPr>
+          <w:rFonts w:ascii="Roboto" w:hAnsi="Roboto"/>
+          <w:b/>
+          <w:bCs/>
+          <w:color w:val="323E48"/>
+          <w:sz w:val="20"/>
+          <w:szCs w:val="20"/>
+        </w:rPr>
+        <w:t xml:space="preserve"> |</w:t>
+      </w:r>
+      <w:r>
+        <w:rPr>
+          <w:rFonts w:ascii="Roboto" w:hAnsi="Roboto"/>
+          <w:color w:val="323E48"/>
+          <w:sz w:val="20"/>
+          <w:szCs w:val="20"/>
+        </w:rPr>
+        <w:t xml:space="preserve"> </w:t>
+      </w:r>
+      <w:r>
+        <w:rPr>
+          <w:rFonts w:ascii="Roboto" w:hAnsi="Roboto"/>
+          <w:iCs/>
+          <w:color w:val="323E48"/>
+          <w:sz w:val="20"/>
+          <w:szCs w:val="20"/>
+        </w:rPr>
+        <w:t>Manager on Duty</w:t>
+      </w:r>
+      <w:r>
+        <w:rPr>
+          <w:rFonts w:ascii="Roboto" w:hAnsi="Roboto"/>
+          <w:color w:val="323E48"/>
+          <w:sz w:val="20"/>
+          <w:szCs w:val="20"/>
+        </w:rPr>
+        <w:t xml:space="preserve"> </w:t>
+      </w:r>
+      <w:r>
+        <w:rPr>
+          <w:rFonts w:ascii="Roboto" w:hAnsi="Roboto"/>
+          <w:b/>
+          <w:bCs/>
+          <w:color w:val="323E48"/>
+          <w:sz w:val="20"/>
+          <w:szCs w:val="20"/>
+        </w:rPr>
+        <w:t>|</w:t>
+      </w:r>
+      <w:r>
+        <w:rPr>
+          <w:rFonts w:ascii="Roboto" w:hAnsi="Roboto"/>
+          <w:color w:val="323E48"/>
+          <w:sz w:val="20"/>
+          <w:szCs w:val="20"/>
+        </w:rPr>
+        <w:t xml:space="preserve"> 201</w:t>
+      </w:r>
+      <w:r>
+        <w:rPr>
+          <w:rFonts w:ascii="Roboto" w:hAnsi="Roboto"/>
+          <w:color w:val="323E48"/>
+          <w:sz w:val="20"/>
+          <w:szCs w:val="20"/>
+        </w:rPr>
+        <w:t>7</w:t>
+      </w:r>
+      <w:r>
+        <w:rPr>
+          <w:rFonts w:ascii="Roboto" w:hAnsi="Roboto"/>
+          <w:color w:val="323E48"/>
+          <w:sz w:val="20"/>
+          <w:szCs w:val="20"/>
+        </w:rPr>
+        <w:t xml:space="preserve"> - Present </w:t>
+      </w:r>
+      <w:r>
+        <w:rPr>
+          <w:rFonts w:ascii="Roboto" w:hAnsi="Roboto"/>
+          <w:b/>
+          <w:bCs/>
+          <w:color w:val="323E48"/>
+          <w:sz w:val="20"/>
+          <w:szCs w:val="20"/>
+        </w:rPr>
+        <w:t>|</w:t>
+      </w:r>
+      <w:r>
+        <w:rPr>
+          <w:rFonts w:ascii="Roboto" w:hAnsi="Roboto"/>
+          <w:color w:val="323E48"/>
+          <w:sz w:val="20"/>
+          <w:szCs w:val="20"/>
+        </w:rPr>
+        <w:t xml:space="preserve"> </w:t>
+      </w:r>
+      <w:r>
+        <w:rPr>
+          <w:rFonts w:ascii="Roboto" w:hAnsi="Roboto"/>
+          <w:color w:val="323E48"/>
+          <w:sz w:val="20"/>
+          <w:szCs w:val="20"/>
+        </w:rPr>
+        <w:t xml:space="preserve">Bartending and </w:t>
+      </w:r>
+      <w:r>
+        <w:rPr>
+          <w:rFonts w:ascii="Roboto" w:hAnsi="Roboto"/>
+          <w:color w:val="323E48"/>
+          <w:sz w:val="20"/>
+          <w:szCs w:val="20"/>
+        </w:rPr>
+        <w:t>R</w:t>
+      </w:r>
+      <w:r>
+        <w:rPr>
+          <w:rFonts w:ascii="Roboto" w:hAnsi="Roboto"/>
+          <w:color w:val="323E48"/>
+          <w:sz w:val="20"/>
+          <w:szCs w:val="20"/>
+        </w:rPr>
+        <w:t xml:space="preserve">estaurant </w:t>
+      </w:r>
+      <w:r>
+        <w:rPr>
+          <w:rFonts w:ascii="Roboto" w:hAnsi="Roboto"/>
+          <w:color w:val="323E48"/>
+          <w:sz w:val="20"/>
+          <w:szCs w:val="20"/>
+        </w:rPr>
+        <w:t>M</w:t>
+      </w:r>
+      <w:r>
+        <w:rPr>
+          <w:rFonts w:ascii="Roboto" w:hAnsi="Roboto"/>
+          <w:color w:val="323E48"/>
+          <w:sz w:val="20"/>
+          <w:szCs w:val="20"/>
+        </w:rPr>
+        <w:t>anagement</w:t>
       </w:r>
     </w:p>
     <w:p>
       <w:pPr>
-        <w:rPr>
-          <w:rFonts w:ascii="Times New Roman" w:eastAsia="Times New Roman" w:hAnsi="Times New Roman" w:cs="Times New Roman"/>
+        <w:spacing w:line="276" w:lineRule="auto"/>
+        <w:rPr>
+          <w:rFonts w:ascii="Roboto" w:eastAsia="Times New Roman" w:hAnsi="Roboto" w:cs="Times New Roman"/>
           <w:sz w:val="24"/>
           <w:szCs w:val="24"/>
         </w:rPr>
       </w:pPr>
       <w:r>
         <w:rPr>
+          <w:rFonts w:ascii="Roboto" w:hAnsi="Roboto"/>
           <w:noProof/>
         </w:rPr>
         <w:drawing>
-          <wp:inline distT="0" distB="0" distL="0" distR="0" wp14:anchorId="498B6F56" wp14:editId="053B104F">
+          <wp:inline distT="0" distB="0" distL="0" distR="0" wp14:anchorId="498B6F56" wp14:editId="59BBEF5D">
             <wp:extent cx="5941694" cy="19050"/>
-            <wp:effectExtent l="0" t="0" r="0" b="0"/>
+            <wp:effectExtent l="0" t="0" r="0" b="635"/>
             <wp:docPr id="1" name="picture"/>
             <wp:cNvGraphicFramePr>
               <a:graphicFrameLocks xmlns:a="http://schemas.openxmlformats.org/drawingml/2006/main"/>
@@ -588,7 +1130,7 @@
                     <pic:cNvPicPr/>
                   </pic:nvPicPr>
                   <pic:blipFill>
-                    <a:blip r:embed="rId10">
+                    <a:blip r:embed="rId11">
                       <a:extLst>
                         <a:ext uri="{28A0092B-C50C-407E-A947-70E740481C1C}">
                           <a14:useLocalDpi xmlns:a14="http://schemas.microsoft.com/office/drawing/2010/main" val="0"/>
@@ -618,76 +1160,237 @@
     <w:p>
       <w:pPr>
         <w:pStyle w:val="NoSpacing"/>
-        <w:rPr>
-          <w:rFonts w:ascii="Times New Roman" w:eastAsia="Times New Roman" w:hAnsi="Times New Roman" w:cs="Times New Roman"/>
-        </w:rPr>
-      </w:pPr>
-      <w:r>
-        <w:rPr>
-          <w:rFonts w:ascii="Times New Roman" w:eastAsia="Times New Roman" w:hAnsi="Times New Roman" w:cs="Times New Roman"/>
+        <w:spacing w:line="276" w:lineRule="auto"/>
+        <w:rPr>
+          <w:rFonts w:ascii="Roboto" w:eastAsia="Times New Roman" w:hAnsi="Roboto" w:cs="Times New Roman"/>
+        </w:rPr>
+      </w:pPr>
+      <w:r>
+        <w:rPr>
+          <w:rFonts w:ascii="Roboto" w:eastAsia="Times New Roman" w:hAnsi="Roboto" w:cs="Times New Roman"/>
           <w:b/>
           <w:bCs/>
           <w:sz w:val="28"/>
           <w:szCs w:val="28"/>
         </w:rPr>
-        <w:t>Extra-Curricular:</w:t>
+        <w:t>Interpersonal</w:t>
+      </w:r>
+      <w:r>
+        <w:rPr>
+          <w:rFonts w:ascii="Roboto" w:eastAsia="Times New Roman" w:hAnsi="Roboto" w:cs="Times New Roman"/>
+          <w:b/>
+          <w:bCs/>
+          <w:sz w:val="28"/>
+          <w:szCs w:val="28"/>
+        </w:rPr>
+        <w:t>:</w:t>
       </w:r>
     </w:p>
     <w:p>
       <w:pPr>
-        <w:ind w:firstLine="720"/>
-        <w:rPr>
-          <w:rFonts w:ascii="Times New Roman" w:eastAsia="Times New Roman" w:hAnsi="Times New Roman" w:cs="Times New Roman"/>
-        </w:rPr>
-      </w:pPr>
-      <w:r>
-        <w:rPr>
-          <w:rFonts w:ascii="Times New Roman" w:eastAsia="Times New Roman" w:hAnsi="Times New Roman" w:cs="Times New Roman"/>
-        </w:rPr>
-        <w:t>Eight seasons as a team captain across three different sports</w:t>
+        <w:spacing w:line="276" w:lineRule="auto"/>
+        <w:rPr>
+          <w:rFonts w:ascii="Roboto" w:hAnsi="Roboto"/>
+          <w:bCs/>
+          <w:color w:val="323E48"/>
+          <w:sz w:val="20"/>
+          <w:szCs w:val="20"/>
+        </w:rPr>
+      </w:pPr>
+      <w:r>
+        <w:rPr>
+          <w:rFonts w:ascii="Roboto" w:eastAsia="Times New Roman" w:hAnsi="Roboto" w:cs="Times New Roman"/>
+          <w:sz w:val="20"/>
+          <w:szCs w:val="20"/>
+        </w:rPr>
+        <w:t>Leadership</w:t>
+      </w:r>
+      <w:r>
+        <w:rPr>
+          <w:rFonts w:ascii="Roboto" w:hAnsi="Roboto"/>
+          <w:sz w:val="20"/>
+          <w:szCs w:val="20"/>
+        </w:rPr>
+        <w:t xml:space="preserve"> </w:t>
+      </w:r>
+      <w:r>
+        <w:rPr>
+          <w:rFonts w:ascii="Roboto" w:hAnsi="Roboto"/>
+          <w:b/>
+          <w:bCs/>
+          <w:color w:val="323E48"/>
+          <w:sz w:val="20"/>
+          <w:szCs w:val="20"/>
+        </w:rPr>
+        <w:t>| </w:t>
+      </w:r>
+      <w:r>
+        <w:rPr>
+          <w:rFonts w:ascii="Roboto" w:hAnsi="Roboto"/>
+          <w:bCs/>
+          <w:color w:val="323E48"/>
+          <w:sz w:val="20"/>
+          <w:szCs w:val="20"/>
+        </w:rPr>
+        <w:t>Work ethic, passion, and personality that others want to follow</w:t>
       </w:r>
     </w:p>
     <w:p>
       <w:pPr>
-        <w:ind w:firstLine="720"/>
-        <w:rPr>
-          <w:rFonts w:ascii="Times New Roman" w:eastAsia="Times New Roman" w:hAnsi="Times New Roman" w:cs="Times New Roman"/>
-        </w:rPr>
-      </w:pPr>
-      <w:r>
-        <w:rPr>
-          <w:rFonts w:ascii="Times New Roman" w:eastAsia="Times New Roman" w:hAnsi="Times New Roman" w:cs="Times New Roman"/>
-        </w:rPr>
-        <w:t>Brotherhood and Recruitment chair for the Pi Kappa Alpha fraternity</w:t>
+        <w:spacing w:line="240" w:lineRule="auto"/>
+        <w:rPr>
+          <w:rFonts w:ascii="Roboto" w:eastAsia="Times New Roman" w:hAnsi="Roboto" w:cs="Times New Roman"/>
+          <w:sz w:val="20"/>
+          <w:szCs w:val="20"/>
+        </w:rPr>
+      </w:pPr>
+      <w:r>
+        <w:rPr>
+          <w:rFonts w:ascii="Roboto" w:eastAsia="Times New Roman" w:hAnsi="Roboto" w:cs="Times New Roman"/>
+          <w:sz w:val="20"/>
+          <w:szCs w:val="20"/>
+        </w:rPr>
+        <w:t>Teamwork</w:t>
+      </w:r>
+      <w:r>
+        <w:rPr>
+          <w:rFonts w:ascii="Roboto" w:hAnsi="Roboto"/>
+          <w:sz w:val="20"/>
+          <w:szCs w:val="20"/>
+        </w:rPr>
+        <w:t xml:space="preserve"> </w:t>
+      </w:r>
+      <w:r>
+        <w:rPr>
+          <w:rFonts w:ascii="Roboto" w:hAnsi="Roboto"/>
+          <w:b/>
+          <w:bCs/>
+          <w:color w:val="323E48"/>
+          <w:sz w:val="20"/>
+          <w:szCs w:val="20"/>
+        </w:rPr>
+        <w:t>| </w:t>
+      </w:r>
+      <w:r>
+        <w:rPr>
+          <w:rFonts w:ascii="Roboto" w:hAnsi="Roboto"/>
+          <w:bCs/>
+          <w:color w:val="323E48"/>
+          <w:sz w:val="20"/>
+          <w:szCs w:val="20"/>
+        </w:rPr>
+        <w:t>Continuously striving to be an asset within my team</w:t>
       </w:r>
     </w:p>
     <w:p>
       <w:pPr>
-        <w:ind w:firstLine="720"/>
-        <w:rPr>
-          <w:rFonts w:ascii="Times New Roman" w:eastAsia="Times New Roman" w:hAnsi="Times New Roman" w:cs="Times New Roman"/>
-          <w:sz w:val="24"/>
-          <w:szCs w:val="24"/>
-        </w:rPr>
-      </w:pPr>
-      <w:r>
-        <w:rPr>
-          <w:rFonts w:ascii="Times New Roman" w:eastAsia="Times New Roman" w:hAnsi="Times New Roman" w:cs="Times New Roman"/>
-        </w:rPr>
-        <w:t>2016-2017 Idaho Entrepreneurship competitor</w:t>
-      </w:r>
-      <w:r>
-        <w:rPr>
-          <w:noProof/>
+        <w:spacing w:line="240" w:lineRule="auto"/>
+        <w:rPr>
+          <w:rFonts w:ascii="Roboto" w:eastAsia="Times New Roman" w:hAnsi="Roboto" w:cs="Times New Roman"/>
+          <w:sz w:val="20"/>
+          <w:szCs w:val="20"/>
+        </w:rPr>
+      </w:pPr>
+      <w:r>
+        <w:rPr>
+          <w:rFonts w:ascii="Roboto" w:eastAsia="Times New Roman" w:hAnsi="Roboto" w:cs="Times New Roman"/>
+          <w:sz w:val="20"/>
+          <w:szCs w:val="20"/>
+        </w:rPr>
+        <w:t>Communication</w:t>
+      </w:r>
+      <w:r>
+        <w:rPr>
+          <w:rFonts w:ascii="Roboto" w:eastAsia="Times New Roman" w:hAnsi="Roboto" w:cs="Times New Roman"/>
+          <w:sz w:val="20"/>
+          <w:szCs w:val="20"/>
         </w:rPr>
         <w:t xml:space="preserve"> </w:t>
+      </w:r>
+      <w:r>
+        <w:rPr>
+          <w:rFonts w:ascii="Roboto" w:hAnsi="Roboto"/>
+          <w:b/>
+          <w:bCs/>
+          <w:color w:val="323E48"/>
+          <w:sz w:val="20"/>
+          <w:szCs w:val="20"/>
+        </w:rPr>
+        <w:t>| </w:t>
+      </w:r>
+      <w:r>
+        <w:rPr>
+          <w:rFonts w:ascii="Roboto" w:hAnsi="Roboto"/>
+          <w:bCs/>
+          <w:color w:val="323E48"/>
+          <w:sz w:val="20"/>
+          <w:szCs w:val="20"/>
+        </w:rPr>
+        <w:t xml:space="preserve">Ability to effectively communicate </w:t>
+      </w:r>
+      <w:r>
+        <w:rPr>
+          <w:rFonts w:ascii="Roboto" w:hAnsi="Roboto"/>
+          <w:bCs/>
+          <w:color w:val="323E48"/>
+          <w:sz w:val="20"/>
+          <w:szCs w:val="20"/>
+        </w:rPr>
+        <w:t>between technical and non-technical entities</w:t>
       </w:r>
     </w:p>
     <w:p>
       <w:pPr>
+        <w:spacing w:line="240" w:lineRule="auto"/>
+        <w:rPr>
+          <w:rFonts w:ascii="Roboto" w:eastAsia="Times New Roman" w:hAnsi="Roboto" w:cs="Times New Roman"/>
+          <w:sz w:val="20"/>
+          <w:szCs w:val="20"/>
+        </w:rPr>
+      </w:pPr>
+      <w:r>
+        <w:rPr>
+          <w:rFonts w:ascii="Roboto" w:eastAsia="Times New Roman" w:hAnsi="Roboto" w:cs="Times New Roman"/>
+          <w:sz w:val="20"/>
+          <w:szCs w:val="20"/>
+        </w:rPr>
+        <w:t>Agile</w:t>
+      </w:r>
+      <w:r>
+        <w:rPr>
+          <w:rFonts w:ascii="Roboto" w:eastAsia="Times New Roman" w:hAnsi="Roboto" w:cs="Times New Roman"/>
+          <w:sz w:val="20"/>
+          <w:szCs w:val="20"/>
+        </w:rPr>
+        <w:t xml:space="preserve"> </w:t>
+      </w:r>
+      <w:r>
+        <w:rPr>
+          <w:rFonts w:ascii="Roboto" w:hAnsi="Roboto"/>
+          <w:b/>
+          <w:bCs/>
+          <w:color w:val="323E48"/>
+          <w:sz w:val="20"/>
+          <w:szCs w:val="20"/>
+        </w:rPr>
+        <w:t>| </w:t>
+      </w:r>
+      <w:r>
+        <w:rPr>
+          <w:rFonts w:ascii="Roboto" w:hAnsi="Roboto"/>
+          <w:bCs/>
+          <w:color w:val="323E48"/>
+          <w:sz w:val="20"/>
+          <w:szCs w:val="20"/>
+        </w:rPr>
+        <w:t>Experienced in Agile methodologies and Scrum framework</w:t>
+      </w:r>
+    </w:p>
+    <w:p>
+      <w:pPr>
         <w:pStyle w:val="NoSpacing"/>
         <w:rPr>
-          <w:rFonts w:ascii="Times New Roman" w:hAnsi="Times New Roman" w:cs="Times New Roman"/>
+          <w:rFonts w:ascii="Roboto" w:hAnsi="Roboto" w:cs="Times New Roman"/>
           <w:sz w:val="24"/>
           <w:szCs w:val="24"/>
           <w:u w:val="single"/>
@@ -695,6 +1398,7 @@
       </w:pPr>
       <w:r>
         <w:rPr>
+          <w:rFonts w:ascii="Roboto" w:hAnsi="Roboto"/>
           <w:noProof/>
         </w:rPr>
         <w:drawing>
@@ -713,7 +1417,7 @@
                     <pic:cNvPicPr/>
                   </pic:nvPicPr>
                   <pic:blipFill>
-                    <a:blip r:embed="rId10">
+                    <a:blip r:embed="rId11">
                       <a:extLst>
                         <a:ext uri="{28A0092B-C50C-407E-A947-70E740481C1C}">
                           <a14:useLocalDpi xmlns:a14="http://schemas.microsoft.com/office/drawing/2010/main" val="0"/>
@@ -744,219 +1448,657 @@
       <w:pPr>
         <w:pStyle w:val="NoSpacing"/>
         <w:rPr>
-          <w:rFonts w:ascii="Times New Roman" w:hAnsi="Times New Roman" w:cs="Times New Roman"/>
+          <w:rFonts w:ascii="Roboto" w:hAnsi="Roboto" w:cs="Times New Roman"/>
           <w:sz w:val="28"/>
           <w:szCs w:val="28"/>
         </w:rPr>
       </w:pPr>
       <w:r>
         <w:rPr>
-          <w:rFonts w:ascii="Times New Roman" w:eastAsia="Times New Roman" w:hAnsi="Times New Roman" w:cs="Times New Roman"/>
+          <w:rFonts w:ascii="Roboto" w:eastAsia="Times New Roman" w:hAnsi="Roboto" w:cs="Times New Roman"/>
           <w:b/>
           <w:bCs/>
           <w:sz w:val="28"/>
           <w:szCs w:val="28"/>
         </w:rPr>
-        <w:t>Skills</w:t>
-      </w:r>
-      <w:r>
-        <w:rPr>
-          <w:rFonts w:ascii="Times New Roman" w:eastAsia="Times New Roman" w:hAnsi="Times New Roman" w:cs="Times New Roman"/>
+        <w:t>Tools and Technologies</w:t>
+      </w:r>
+      <w:r>
+        <w:rPr>
+          <w:rFonts w:ascii="Roboto" w:eastAsia="Times New Roman" w:hAnsi="Roboto" w:cs="Times New Roman"/>
           <w:b/>
           <w:bCs/>
           <w:sz w:val="28"/>
           <w:szCs w:val="28"/>
         </w:rPr>
-        <w:t xml:space="preserve"> and Qualities</w:t>
-      </w:r>
-      <w:r>
-        <w:rPr>
-          <w:rFonts w:ascii="Times New Roman" w:eastAsia="Times New Roman" w:hAnsi="Times New Roman" w:cs="Times New Roman"/>
-          <w:b/>
-          <w:bCs/>
-          <w:sz w:val="28"/>
-          <w:szCs w:val="28"/>
-        </w:rPr>
         <w:t>:</w:t>
       </w:r>
     </w:p>
+    <w:tbl>
+      <w:tblPr>
+        <w:tblStyle w:val="PlainTable4"/>
+        <w:tblW w:w="0" w:type="auto"/>
+        <w:tblLook w:val="04A0" w:firstRow="1" w:lastRow="0" w:firstColumn="1" w:lastColumn="0" w:noHBand="0" w:noVBand="1"/>
+      </w:tblPr>
+      <w:tblGrid>
+        <w:gridCol w:w="3192"/>
+        <w:gridCol w:w="3192"/>
+        <w:gridCol w:w="3192"/>
+      </w:tblGrid>
+      <w:tr>
+        <w:trPr>
+          <w:cnfStyle w:val="100000000000" w:firstRow="1" w:lastRow="0" w:firstColumn="0" w:lastColumn="0" w:oddVBand="0" w:evenVBand="0" w:oddHBand="0" w:evenHBand="0" w:firstRowFirstColumn="0" w:firstRowLastColumn="0" w:lastRowFirstColumn="0" w:lastRowLastColumn="0"/>
+        </w:trPr>
+        <w:tc>
+          <w:tcPr>
+            <w:cnfStyle w:val="001000000000" w:firstRow="0" w:lastRow="0" w:firstColumn="1" w:lastColumn="0" w:oddVBand="0" w:evenVBand="0" w:oddHBand="0" w:evenHBand="0" w:firstRowFirstColumn="0" w:firstRowLastColumn="0" w:lastRowFirstColumn="0" w:lastRowLastColumn="0"/>
+            <w:tcW w:w="3192" w:type="dxa"/>
+          </w:tcPr>
+          <w:p>
+            <w:pPr>
+              <w:pStyle w:val="ListParagraph"/>
+              <w:numPr>
+                <w:ilvl w:val="0"/>
+                <w:numId w:val="1"/>
+              </w:numPr>
+              <w:rPr>
+                <w:rFonts w:ascii="Roboto" w:eastAsia="Times New Roman" w:hAnsi="Roboto" w:cs="Times New Roman"/>
+                <w:b w:val="0"/>
+                <w:sz w:val="20"/>
+                <w:szCs w:val="20"/>
+              </w:rPr>
+            </w:pPr>
+            <w:r>
+              <w:rPr>
+                <w:rFonts w:ascii="Roboto" w:eastAsia="Times New Roman" w:hAnsi="Roboto" w:cs="Times New Roman"/>
+                <w:b w:val="0"/>
+                <w:sz w:val="20"/>
+                <w:szCs w:val="20"/>
+              </w:rPr>
+              <w:t>React</w:t>
+            </w:r>
+          </w:p>
+        </w:tc>
+        <w:tc>
+          <w:tcPr>
+            <w:tcW w:w="3192" w:type="dxa"/>
+          </w:tcPr>
+          <w:p>
+            <w:pPr>
+              <w:pStyle w:val="ListParagraph"/>
+              <w:numPr>
+                <w:ilvl w:val="0"/>
+                <w:numId w:val="2"/>
+              </w:numPr>
+              <w:cnfStyle w:val="100000000000" w:firstRow="1" w:lastRow="0" w:firstColumn="0" w:lastColumn="0" w:oddVBand="0" w:evenVBand="0" w:oddHBand="0" w:evenHBand="0" w:firstRowFirstColumn="0" w:firstRowLastColumn="0" w:lastRowFirstColumn="0" w:lastRowLastColumn="0"/>
+              <w:rPr>
+                <w:rFonts w:ascii="Roboto" w:eastAsia="Times New Roman" w:hAnsi="Roboto" w:cs="Times New Roman"/>
+                <w:b w:val="0"/>
+                <w:sz w:val="20"/>
+                <w:szCs w:val="20"/>
+              </w:rPr>
+            </w:pPr>
+            <w:r>
+              <w:rPr>
+                <w:rFonts w:ascii="Roboto" w:eastAsia="Times New Roman" w:hAnsi="Roboto" w:cs="Times New Roman"/>
+                <w:b w:val="0"/>
+                <w:sz w:val="20"/>
+                <w:szCs w:val="20"/>
+              </w:rPr>
+              <w:t>NodeJS</w:t>
+            </w:r>
+          </w:p>
+        </w:tc>
+        <w:tc>
+          <w:tcPr>
+            <w:tcW w:w="3192" w:type="dxa"/>
+          </w:tcPr>
+          <w:p>
+            <w:pPr>
+              <w:pStyle w:val="ListParagraph"/>
+              <w:numPr>
+                <w:ilvl w:val="0"/>
+                <w:numId w:val="3"/>
+              </w:numPr>
+              <w:cnfStyle w:val="100000000000" w:firstRow="1" w:lastRow="0" w:firstColumn="0" w:lastColumn="0" w:oddVBand="0" w:evenVBand="0" w:oddHBand="0" w:evenHBand="0" w:firstRowFirstColumn="0" w:firstRowLastColumn="0" w:lastRowFirstColumn="0" w:lastRowLastColumn="0"/>
+              <w:rPr>
+                <w:rFonts w:ascii="Roboto" w:eastAsia="Times New Roman" w:hAnsi="Roboto" w:cs="Times New Roman"/>
+                <w:b w:val="0"/>
+                <w:sz w:val="20"/>
+                <w:szCs w:val="20"/>
+              </w:rPr>
+            </w:pPr>
+            <w:r>
+              <w:rPr>
+                <w:rFonts w:ascii="Roboto" w:eastAsia="Times New Roman" w:hAnsi="Roboto" w:cs="Times New Roman"/>
+                <w:b w:val="0"/>
+                <w:sz w:val="20"/>
+                <w:szCs w:val="20"/>
+              </w:rPr>
+              <w:t>C++</w:t>
+            </w:r>
+          </w:p>
+        </w:tc>
+      </w:tr>
+      <w:tr>
+        <w:trPr>
+          <w:cnfStyle w:val="000000100000" w:firstRow="0" w:lastRow="0" w:firstColumn="0" w:lastColumn="0" w:oddVBand="0" w:evenVBand="0" w:oddHBand="1" w:evenHBand="0" w:firstRowFirstColumn="0" w:firstRowLastColumn="0" w:lastRowFirstColumn="0" w:lastRowLastColumn="0"/>
+        </w:trPr>
+        <w:tc>
+          <w:tcPr>
+            <w:cnfStyle w:val="001000000000" w:firstRow="0" w:lastRow="0" w:firstColumn="1" w:lastColumn="0" w:oddVBand="0" w:evenVBand="0" w:oddHBand="0" w:evenHBand="0" w:firstRowFirstColumn="0" w:firstRowLastColumn="0" w:lastRowFirstColumn="0" w:lastRowLastColumn="0"/>
+            <w:tcW w:w="3192" w:type="dxa"/>
+          </w:tcPr>
+          <w:p>
+            <w:pPr>
+              <w:pStyle w:val="ListParagraph"/>
+              <w:numPr>
+                <w:ilvl w:val="0"/>
+                <w:numId w:val="1"/>
+              </w:numPr>
+              <w:rPr>
+                <w:rFonts w:ascii="Roboto" w:eastAsia="Times New Roman" w:hAnsi="Roboto" w:cs="Times New Roman"/>
+                <w:b w:val="0"/>
+                <w:sz w:val="20"/>
+                <w:szCs w:val="20"/>
+              </w:rPr>
+            </w:pPr>
+            <w:r>
+              <w:rPr>
+                <w:rFonts w:ascii="Roboto" w:eastAsia="Times New Roman" w:hAnsi="Roboto" w:cs="Times New Roman"/>
+                <w:b w:val="0"/>
+                <w:sz w:val="20"/>
+                <w:szCs w:val="20"/>
+              </w:rPr>
+              <w:t>Redux</w:t>
+            </w:r>
+          </w:p>
+        </w:tc>
+        <w:tc>
+          <w:tcPr>
+            <w:tcW w:w="3192" w:type="dxa"/>
+          </w:tcPr>
+          <w:p>
+            <w:pPr>
+              <w:pStyle w:val="ListParagraph"/>
+              <w:numPr>
+                <w:ilvl w:val="0"/>
+                <w:numId w:val="2"/>
+              </w:numPr>
+              <w:cnfStyle w:val="000000100000" w:firstRow="0" w:lastRow="0" w:firstColumn="0" w:lastColumn="0" w:oddVBand="0" w:evenVBand="0" w:oddHBand="1" w:evenHBand="0" w:firstRowFirstColumn="0" w:firstRowLastColumn="0" w:lastRowFirstColumn="0" w:lastRowLastColumn="0"/>
+              <w:rPr>
+                <w:rFonts w:ascii="Roboto" w:eastAsia="Times New Roman" w:hAnsi="Roboto" w:cs="Times New Roman"/>
+                <w:sz w:val="20"/>
+                <w:szCs w:val="20"/>
+              </w:rPr>
+            </w:pPr>
+            <w:r>
+              <w:rPr>
+                <w:rFonts w:ascii="Roboto" w:eastAsia="Times New Roman" w:hAnsi="Roboto" w:cs="Times New Roman"/>
+                <w:sz w:val="20"/>
+                <w:szCs w:val="20"/>
+              </w:rPr>
+              <w:t>Express</w:t>
+            </w:r>
+          </w:p>
+        </w:tc>
+        <w:tc>
+          <w:tcPr>
+            <w:tcW w:w="3192" w:type="dxa"/>
+          </w:tcPr>
+          <w:p>
+            <w:pPr>
+              <w:pStyle w:val="ListParagraph"/>
+              <w:numPr>
+                <w:ilvl w:val="0"/>
+                <w:numId w:val="3"/>
+              </w:numPr>
+              <w:cnfStyle w:val="000000100000" w:firstRow="0" w:lastRow="0" w:firstColumn="0" w:lastColumn="0" w:oddVBand="0" w:evenVBand="0" w:oddHBand="1" w:evenHBand="0" w:firstRowFirstColumn="0" w:firstRowLastColumn="0" w:lastRowFirstColumn="0" w:lastRowLastColumn="0"/>
+              <w:rPr>
+                <w:rFonts w:ascii="Roboto" w:eastAsia="Times New Roman" w:hAnsi="Roboto" w:cs="Times New Roman"/>
+                <w:sz w:val="20"/>
+                <w:szCs w:val="20"/>
+              </w:rPr>
+            </w:pPr>
+            <w:r>
+              <w:rPr>
+                <w:rFonts w:ascii="Roboto" w:eastAsia="Times New Roman" w:hAnsi="Roboto" w:cs="Times New Roman"/>
+                <w:sz w:val="20"/>
+                <w:szCs w:val="20"/>
+              </w:rPr>
+              <w:t>Git</w:t>
+            </w:r>
+          </w:p>
+        </w:tc>
+      </w:tr>
+      <w:tr>
+        <w:tc>
+          <w:tcPr>
+            <w:cnfStyle w:val="001000000000" w:firstRow="0" w:lastRow="0" w:firstColumn="1" w:lastColumn="0" w:oddVBand="0" w:evenVBand="0" w:oddHBand="0" w:evenHBand="0" w:firstRowFirstColumn="0" w:firstRowLastColumn="0" w:lastRowFirstColumn="0" w:lastRowLastColumn="0"/>
+            <w:tcW w:w="3192" w:type="dxa"/>
+          </w:tcPr>
+          <w:p>
+            <w:pPr>
+              <w:pStyle w:val="ListParagraph"/>
+              <w:numPr>
+                <w:ilvl w:val="0"/>
+                <w:numId w:val="1"/>
+              </w:numPr>
+              <w:rPr>
+                <w:rFonts w:ascii="Roboto" w:eastAsia="Times New Roman" w:hAnsi="Roboto" w:cs="Times New Roman"/>
+                <w:b w:val="0"/>
+                <w:sz w:val="20"/>
+                <w:szCs w:val="20"/>
+              </w:rPr>
+            </w:pPr>
+            <w:r>
+              <w:rPr>
+                <w:rFonts w:ascii="Roboto" w:eastAsia="Times New Roman" w:hAnsi="Roboto" w:cs="Times New Roman"/>
+                <w:b w:val="0"/>
+                <w:sz w:val="20"/>
+                <w:szCs w:val="20"/>
+              </w:rPr>
+              <w:t>HTML</w:t>
+            </w:r>
+          </w:p>
+        </w:tc>
+        <w:tc>
+          <w:tcPr>
+            <w:tcW w:w="3192" w:type="dxa"/>
+          </w:tcPr>
+          <w:p>
+            <w:pPr>
+              <w:pStyle w:val="ListParagraph"/>
+              <w:numPr>
+                <w:ilvl w:val="0"/>
+                <w:numId w:val="2"/>
+              </w:numPr>
+              <w:cnfStyle w:val="000000000000" w:firstRow="0" w:lastRow="0" w:firstColumn="0" w:lastColumn="0" w:oddVBand="0" w:evenVBand="0" w:oddHBand="0" w:evenHBand="0" w:firstRowFirstColumn="0" w:firstRowLastColumn="0" w:lastRowFirstColumn="0" w:lastRowLastColumn="0"/>
+              <w:rPr>
+                <w:rFonts w:ascii="Roboto" w:eastAsia="Times New Roman" w:hAnsi="Roboto" w:cs="Times New Roman"/>
+                <w:sz w:val="20"/>
+                <w:szCs w:val="20"/>
+              </w:rPr>
+            </w:pPr>
+            <w:r>
+              <w:rPr>
+                <w:rFonts w:ascii="Roboto" w:eastAsia="Times New Roman" w:hAnsi="Roboto" w:cs="Times New Roman"/>
+                <w:sz w:val="20"/>
+                <w:szCs w:val="20"/>
+              </w:rPr>
+              <w:t>Typescript</w:t>
+            </w:r>
+          </w:p>
+        </w:tc>
+        <w:tc>
+          <w:tcPr>
+            <w:tcW w:w="3192" w:type="dxa"/>
+          </w:tcPr>
+          <w:p>
+            <w:pPr>
+              <w:pStyle w:val="ListParagraph"/>
+              <w:numPr>
+                <w:ilvl w:val="0"/>
+                <w:numId w:val="3"/>
+              </w:numPr>
+              <w:cnfStyle w:val="000000000000" w:firstRow="0" w:lastRow="0" w:firstColumn="0" w:lastColumn="0" w:oddVBand="0" w:evenVBand="0" w:oddHBand="0" w:evenHBand="0" w:firstRowFirstColumn="0" w:firstRowLastColumn="0" w:lastRowFirstColumn="0" w:lastRowLastColumn="0"/>
+              <w:rPr>
+                <w:rFonts w:ascii="Roboto" w:eastAsia="Times New Roman" w:hAnsi="Roboto" w:cs="Times New Roman"/>
+                <w:sz w:val="20"/>
+                <w:szCs w:val="20"/>
+              </w:rPr>
+            </w:pPr>
+            <w:r>
+              <w:rPr>
+                <w:rFonts w:ascii="Roboto" w:eastAsia="Times New Roman" w:hAnsi="Roboto" w:cs="Times New Roman"/>
+                <w:sz w:val="20"/>
+                <w:szCs w:val="20"/>
+              </w:rPr>
+              <w:t>Trello</w:t>
+            </w:r>
+          </w:p>
+        </w:tc>
+      </w:tr>
+      <w:tr>
+        <w:trPr>
+          <w:cnfStyle w:val="000000100000" w:firstRow="0" w:lastRow="0" w:firstColumn="0" w:lastColumn="0" w:oddVBand="0" w:evenVBand="0" w:oddHBand="1" w:evenHBand="0" w:firstRowFirstColumn="0" w:firstRowLastColumn="0" w:lastRowFirstColumn="0" w:lastRowLastColumn="0"/>
+        </w:trPr>
+        <w:tc>
+          <w:tcPr>
+            <w:cnfStyle w:val="001000000000" w:firstRow="0" w:lastRow="0" w:firstColumn="1" w:lastColumn="0" w:oddVBand="0" w:evenVBand="0" w:oddHBand="0" w:evenHBand="0" w:firstRowFirstColumn="0" w:firstRowLastColumn="0" w:lastRowFirstColumn="0" w:lastRowLastColumn="0"/>
+            <w:tcW w:w="3192" w:type="dxa"/>
+          </w:tcPr>
+          <w:p>
+            <w:pPr>
+              <w:pStyle w:val="ListParagraph"/>
+              <w:numPr>
+                <w:ilvl w:val="0"/>
+                <w:numId w:val="1"/>
+              </w:numPr>
+              <w:rPr>
+                <w:rFonts w:ascii="Roboto" w:eastAsia="Times New Roman" w:hAnsi="Roboto" w:cs="Times New Roman"/>
+                <w:b w:val="0"/>
+                <w:sz w:val="20"/>
+                <w:szCs w:val="20"/>
+              </w:rPr>
+            </w:pPr>
+            <w:r>
+              <w:rPr>
+                <w:rFonts w:ascii="Roboto" w:eastAsia="Times New Roman" w:hAnsi="Roboto" w:cs="Times New Roman"/>
+                <w:b w:val="0"/>
+                <w:sz w:val="20"/>
+                <w:szCs w:val="20"/>
+              </w:rPr>
+              <w:t>CSS</w:t>
+            </w:r>
+          </w:p>
+        </w:tc>
+        <w:tc>
+          <w:tcPr>
+            <w:tcW w:w="3192" w:type="dxa"/>
+          </w:tcPr>
+          <w:p>
+            <w:pPr>
+              <w:pStyle w:val="ListParagraph"/>
+              <w:numPr>
+                <w:ilvl w:val="0"/>
+                <w:numId w:val="2"/>
+              </w:numPr>
+              <w:cnfStyle w:val="000000100000" w:firstRow="0" w:lastRow="0" w:firstColumn="0" w:lastColumn="0" w:oddVBand="0" w:evenVBand="0" w:oddHBand="1" w:evenHBand="0" w:firstRowFirstColumn="0" w:firstRowLastColumn="0" w:lastRowFirstColumn="0" w:lastRowLastColumn="0"/>
+              <w:rPr>
+                <w:rFonts w:ascii="Roboto" w:eastAsia="Times New Roman" w:hAnsi="Roboto" w:cs="Times New Roman"/>
+                <w:sz w:val="20"/>
+                <w:szCs w:val="20"/>
+              </w:rPr>
+            </w:pPr>
+            <w:proofErr w:type="spellStart"/>
+            <w:r>
+              <w:rPr>
+                <w:rFonts w:ascii="Roboto" w:eastAsia="Times New Roman" w:hAnsi="Roboto" w:cs="Times New Roman"/>
+                <w:sz w:val="20"/>
+                <w:szCs w:val="20"/>
+              </w:rPr>
+              <w:t>TypeORM</w:t>
+            </w:r>
+            <w:proofErr w:type="spellEnd"/>
+          </w:p>
+        </w:tc>
+        <w:tc>
+          <w:tcPr>
+            <w:tcW w:w="3192" w:type="dxa"/>
+          </w:tcPr>
+          <w:p>
+            <w:pPr>
+              <w:pStyle w:val="ListParagraph"/>
+              <w:numPr>
+                <w:ilvl w:val="0"/>
+                <w:numId w:val="3"/>
+              </w:numPr>
+              <w:cnfStyle w:val="000000100000" w:firstRow="0" w:lastRow="0" w:firstColumn="0" w:lastColumn="0" w:oddVBand="0" w:evenVBand="0" w:oddHBand="1" w:evenHBand="0" w:firstRowFirstColumn="0" w:firstRowLastColumn="0" w:lastRowFirstColumn="0" w:lastRowLastColumn="0"/>
+              <w:rPr>
+                <w:rFonts w:ascii="Roboto" w:eastAsia="Times New Roman" w:hAnsi="Roboto" w:cs="Times New Roman"/>
+                <w:sz w:val="20"/>
+                <w:szCs w:val="20"/>
+              </w:rPr>
+            </w:pPr>
+            <w:r>
+              <w:rPr>
+                <w:rFonts w:ascii="Roboto" w:eastAsia="Times New Roman" w:hAnsi="Roboto" w:cs="Times New Roman"/>
+                <w:sz w:val="20"/>
+                <w:szCs w:val="20"/>
+              </w:rPr>
+              <w:t>Drupal</w:t>
+            </w:r>
+          </w:p>
+        </w:tc>
+      </w:tr>
+      <w:tr>
+        <w:tc>
+          <w:tcPr>
+            <w:cnfStyle w:val="001000000000" w:firstRow="0" w:lastRow="0" w:firstColumn="1" w:lastColumn="0" w:oddVBand="0" w:evenVBand="0" w:oddHBand="0" w:evenHBand="0" w:firstRowFirstColumn="0" w:firstRowLastColumn="0" w:lastRowFirstColumn="0" w:lastRowLastColumn="0"/>
+            <w:tcW w:w="3192" w:type="dxa"/>
+          </w:tcPr>
+          <w:p>
+            <w:pPr>
+              <w:pStyle w:val="ListParagraph"/>
+              <w:numPr>
+                <w:ilvl w:val="0"/>
+                <w:numId w:val="1"/>
+              </w:numPr>
+              <w:rPr>
+                <w:rFonts w:ascii="Roboto" w:eastAsia="Times New Roman" w:hAnsi="Roboto" w:cs="Times New Roman"/>
+                <w:b w:val="0"/>
+                <w:sz w:val="20"/>
+                <w:szCs w:val="20"/>
+              </w:rPr>
+            </w:pPr>
+            <w:proofErr w:type="spellStart"/>
+            <w:r>
+              <w:rPr>
+                <w:rFonts w:ascii="Roboto" w:eastAsia="Times New Roman" w:hAnsi="Roboto" w:cs="Times New Roman"/>
+                <w:b w:val="0"/>
+                <w:sz w:val="20"/>
+                <w:szCs w:val="20"/>
+              </w:rPr>
+              <w:t>Javascript</w:t>
+            </w:r>
+            <w:proofErr w:type="spellEnd"/>
+          </w:p>
+        </w:tc>
+        <w:tc>
+          <w:tcPr>
+            <w:tcW w:w="3192" w:type="dxa"/>
+          </w:tcPr>
+          <w:p>
+            <w:pPr>
+              <w:pStyle w:val="ListParagraph"/>
+              <w:numPr>
+                <w:ilvl w:val="0"/>
+                <w:numId w:val="2"/>
+              </w:numPr>
+              <w:cnfStyle w:val="000000000000" w:firstRow="0" w:lastRow="0" w:firstColumn="0" w:lastColumn="0" w:oddVBand="0" w:evenVBand="0" w:oddHBand="0" w:evenHBand="0" w:firstRowFirstColumn="0" w:firstRowLastColumn="0" w:lastRowFirstColumn="0" w:lastRowLastColumn="0"/>
+              <w:rPr>
+                <w:rFonts w:ascii="Roboto" w:eastAsia="Times New Roman" w:hAnsi="Roboto" w:cs="Times New Roman"/>
+                <w:sz w:val="20"/>
+                <w:szCs w:val="20"/>
+              </w:rPr>
+            </w:pPr>
+            <w:r>
+              <w:rPr>
+                <w:rFonts w:ascii="Roboto" w:eastAsia="Times New Roman" w:hAnsi="Roboto" w:cs="Times New Roman"/>
+                <w:sz w:val="20"/>
+                <w:szCs w:val="20"/>
+              </w:rPr>
+              <w:t>SQL</w:t>
+            </w:r>
+          </w:p>
+        </w:tc>
+        <w:tc>
+          <w:tcPr>
+            <w:tcW w:w="3192" w:type="dxa"/>
+          </w:tcPr>
+          <w:p>
+            <w:pPr>
+              <w:pStyle w:val="ListParagraph"/>
+              <w:numPr>
+                <w:ilvl w:val="0"/>
+                <w:numId w:val="3"/>
+              </w:numPr>
+              <w:cnfStyle w:val="000000000000" w:firstRow="0" w:lastRow="0" w:firstColumn="0" w:lastColumn="0" w:oddVBand="0" w:evenVBand="0" w:oddHBand="0" w:evenHBand="0" w:firstRowFirstColumn="0" w:firstRowLastColumn="0" w:lastRowFirstColumn="0" w:lastRowLastColumn="0"/>
+              <w:rPr>
+                <w:rFonts w:ascii="Roboto" w:eastAsia="Times New Roman" w:hAnsi="Roboto" w:cs="Times New Roman"/>
+                <w:sz w:val="20"/>
+                <w:szCs w:val="20"/>
+              </w:rPr>
+            </w:pPr>
+            <w:r>
+              <w:rPr>
+                <w:rFonts w:ascii="Roboto" w:eastAsia="Times New Roman" w:hAnsi="Roboto" w:cs="Times New Roman"/>
+                <w:sz w:val="20"/>
+                <w:szCs w:val="20"/>
+              </w:rPr>
+              <w:t>PostgreSQL</w:t>
+            </w:r>
+          </w:p>
+        </w:tc>
+      </w:tr>
+      <w:tr>
+        <w:trPr>
+          <w:cnfStyle w:val="000000100000" w:firstRow="0" w:lastRow="0" w:firstColumn="0" w:lastColumn="0" w:oddVBand="0" w:evenVBand="0" w:oddHBand="1" w:evenHBand="0" w:firstRowFirstColumn="0" w:firstRowLastColumn="0" w:lastRowFirstColumn="0" w:lastRowLastColumn="0"/>
+        </w:trPr>
+        <w:tc>
+          <w:tcPr>
+            <w:cnfStyle w:val="001000000000" w:firstRow="0" w:lastRow="0" w:firstColumn="1" w:lastColumn="0" w:oddVBand="0" w:evenVBand="0" w:oddHBand="0" w:evenHBand="0" w:firstRowFirstColumn="0" w:firstRowLastColumn="0" w:lastRowFirstColumn="0" w:lastRowLastColumn="0"/>
+            <w:tcW w:w="3192" w:type="dxa"/>
+          </w:tcPr>
+          <w:p>
+            <w:pPr>
+              <w:pStyle w:val="ListParagraph"/>
+              <w:numPr>
+                <w:ilvl w:val="0"/>
+                <w:numId w:val="1"/>
+              </w:numPr>
+              <w:rPr>
+                <w:rFonts w:ascii="Roboto" w:eastAsia="Times New Roman" w:hAnsi="Roboto" w:cs="Times New Roman"/>
+                <w:b w:val="0"/>
+                <w:sz w:val="20"/>
+                <w:szCs w:val="20"/>
+              </w:rPr>
+            </w:pPr>
+            <w:r>
+              <w:rPr>
+                <w:rFonts w:ascii="Roboto" w:eastAsia="Times New Roman" w:hAnsi="Roboto" w:cs="Times New Roman"/>
+                <w:b w:val="0"/>
+                <w:sz w:val="20"/>
+                <w:szCs w:val="20"/>
+              </w:rPr>
+              <w:t>Cypress</w:t>
+            </w:r>
+          </w:p>
+        </w:tc>
+        <w:tc>
+          <w:tcPr>
+            <w:tcW w:w="3192" w:type="dxa"/>
+          </w:tcPr>
+          <w:p>
+            <w:pPr>
+              <w:pStyle w:val="ListParagraph"/>
+              <w:numPr>
+                <w:ilvl w:val="0"/>
+                <w:numId w:val="2"/>
+              </w:numPr>
+              <w:cnfStyle w:val="000000100000" w:firstRow="0" w:lastRow="0" w:firstColumn="0" w:lastColumn="0" w:oddVBand="0" w:evenVBand="0" w:oddHBand="1" w:evenHBand="0" w:firstRowFirstColumn="0" w:firstRowLastColumn="0" w:lastRowFirstColumn="0" w:lastRowLastColumn="0"/>
+              <w:rPr>
+                <w:rFonts w:ascii="Roboto" w:eastAsia="Times New Roman" w:hAnsi="Roboto" w:cs="Times New Roman"/>
+                <w:sz w:val="20"/>
+                <w:szCs w:val="20"/>
+              </w:rPr>
+            </w:pPr>
+            <w:r>
+              <w:rPr>
+                <w:rFonts w:ascii="Roboto" w:eastAsia="Times New Roman" w:hAnsi="Roboto" w:cs="Times New Roman"/>
+                <w:sz w:val="20"/>
+                <w:szCs w:val="20"/>
+              </w:rPr>
+              <w:t>Mocha</w:t>
+            </w:r>
+          </w:p>
+        </w:tc>
+        <w:tc>
+          <w:tcPr>
+            <w:tcW w:w="3192" w:type="dxa"/>
+          </w:tcPr>
+          <w:p>
+            <w:pPr>
+              <w:pStyle w:val="ListParagraph"/>
+              <w:numPr>
+                <w:ilvl w:val="0"/>
+                <w:numId w:val="3"/>
+              </w:numPr>
+              <w:cnfStyle w:val="000000100000" w:firstRow="0" w:lastRow="0" w:firstColumn="0" w:lastColumn="0" w:oddVBand="0" w:evenVBand="0" w:oddHBand="1" w:evenHBand="0" w:firstRowFirstColumn="0" w:firstRowLastColumn="0" w:lastRowFirstColumn="0" w:lastRowLastColumn="0"/>
+              <w:rPr>
+                <w:rFonts w:ascii="Roboto" w:eastAsia="Times New Roman" w:hAnsi="Roboto" w:cs="Times New Roman"/>
+                <w:sz w:val="20"/>
+                <w:szCs w:val="20"/>
+              </w:rPr>
+            </w:pPr>
+            <w:r>
+              <w:rPr>
+                <w:rFonts w:ascii="Roboto" w:eastAsia="Times New Roman" w:hAnsi="Roboto" w:cs="Times New Roman"/>
+                <w:sz w:val="20"/>
+                <w:szCs w:val="20"/>
+              </w:rPr>
+              <w:t>SQLite</w:t>
+            </w:r>
+          </w:p>
+        </w:tc>
+      </w:tr>
+      <w:tr>
+        <w:tc>
+          <w:tcPr>
+            <w:cnfStyle w:val="001000000000" w:firstRow="0" w:lastRow="0" w:firstColumn="1" w:lastColumn="0" w:oddVBand="0" w:evenVBand="0" w:oddHBand="0" w:evenHBand="0" w:firstRowFirstColumn="0" w:firstRowLastColumn="0" w:lastRowFirstColumn="0" w:lastRowLastColumn="0"/>
+            <w:tcW w:w="3192" w:type="dxa"/>
+          </w:tcPr>
+          <w:p>
+            <w:pPr>
+              <w:rPr>
+                <w:rFonts w:ascii="Roboto" w:eastAsia="Times New Roman" w:hAnsi="Roboto" w:cs="Times New Roman"/>
+                <w:b w:val="0"/>
+                <w:bCs w:val="0"/>
+              </w:rPr>
+            </w:pPr>
+          </w:p>
+          <w:p>
+            <w:pPr>
+              <w:rPr>
+                <w:rFonts w:ascii="Roboto" w:eastAsia="Times New Roman" w:hAnsi="Roboto" w:cs="Times New Roman"/>
+              </w:rPr>
+            </w:pPr>
+          </w:p>
+        </w:tc>
+        <w:tc>
+          <w:tcPr>
+            <w:tcW w:w="3192" w:type="dxa"/>
+          </w:tcPr>
+          <w:p>
+            <w:pPr>
+              <w:pStyle w:val="ListParagraph"/>
+              <w:cnfStyle w:val="000000000000" w:firstRow="0" w:lastRow="0" w:firstColumn="0" w:lastColumn="0" w:oddVBand="0" w:evenVBand="0" w:oddHBand="0" w:evenHBand="0" w:firstRowFirstColumn="0" w:firstRowLastColumn="0" w:lastRowFirstColumn="0" w:lastRowLastColumn="0"/>
+              <w:rPr>
+                <w:rFonts w:ascii="Roboto" w:eastAsia="Times New Roman" w:hAnsi="Roboto" w:cs="Times New Roman"/>
+              </w:rPr>
+            </w:pPr>
+          </w:p>
+        </w:tc>
+        <w:tc>
+          <w:tcPr>
+            <w:tcW w:w="3192" w:type="dxa"/>
+          </w:tcPr>
+          <w:p>
+            <w:pPr>
+              <w:pStyle w:val="ListParagraph"/>
+              <w:cnfStyle w:val="000000000000" w:firstRow="0" w:lastRow="0" w:firstColumn="0" w:lastColumn="0" w:oddVBand="0" w:evenVBand="0" w:oddHBand="0" w:evenHBand="0" w:firstRowFirstColumn="0" w:firstRowLastColumn="0" w:lastRowFirstColumn="0" w:lastRowLastColumn="0"/>
+              <w:rPr>
+                <w:rFonts w:ascii="Roboto" w:eastAsia="Times New Roman" w:hAnsi="Roboto" w:cs="Times New Roman"/>
+              </w:rPr>
+            </w:pPr>
+          </w:p>
+        </w:tc>
+      </w:tr>
+    </w:tbl>
     <w:p>
       <w:pPr>
-        <w:ind w:firstLine="720"/>
-        <w:rPr>
-          <w:rFonts w:ascii="Times New Roman" w:eastAsia="Times New Roman" w:hAnsi="Times New Roman" w:cs="Times New Roman"/>
-        </w:rPr>
-      </w:pPr>
-      <w:r>
-        <w:rPr>
-          <w:rFonts w:ascii="Times New Roman" w:eastAsia="Times New Roman" w:hAnsi="Times New Roman" w:cs="Times New Roman"/>
-          <w:b/>
-          <w:bCs/>
-        </w:rPr>
-        <w:t xml:space="preserve">HTML, CSS, </w:t>
-      </w:r>
-      <w:proofErr w:type="spellStart"/>
-      <w:r>
-        <w:rPr>
-          <w:rFonts w:ascii="Times New Roman" w:eastAsia="Times New Roman" w:hAnsi="Times New Roman" w:cs="Times New Roman"/>
-          <w:b/>
-          <w:bCs/>
-        </w:rPr>
-        <w:t>Javascript</w:t>
-      </w:r>
-      <w:proofErr w:type="spellEnd"/>
-      <w:r>
-        <w:rPr>
-          <w:rFonts w:ascii="Times New Roman" w:eastAsia="Times New Roman" w:hAnsi="Times New Roman" w:cs="Times New Roman"/>
-          <w:b/>
-          <w:bCs/>
-        </w:rPr>
-        <w:t>, React, Swift</w:t>
-      </w:r>
-      <w:r>
-        <w:rPr>
-          <w:rFonts w:ascii="Times New Roman" w:eastAsia="Times New Roman" w:hAnsi="Times New Roman" w:cs="Times New Roman"/>
-        </w:rPr>
-        <w:t xml:space="preserve"> – Front end and IOS development experience</w:t>
-      </w:r>
-    </w:p>
-    <w:p>
-      <w:pPr>
-        <w:ind w:firstLine="720"/>
-        <w:rPr>
-          <w:rFonts w:ascii="Times New Roman" w:eastAsia="Times New Roman" w:hAnsi="Times New Roman" w:cs="Times New Roman"/>
-        </w:rPr>
-      </w:pPr>
-      <w:r>
-        <w:rPr>
-          <w:rFonts w:ascii="Times New Roman" w:eastAsia="Times New Roman" w:hAnsi="Times New Roman" w:cs="Times New Roman"/>
-          <w:b/>
-          <w:bCs/>
-        </w:rPr>
-        <w:t>C, C++, Java</w:t>
-      </w:r>
-      <w:r>
-        <w:rPr>
-          <w:rFonts w:ascii="Times New Roman" w:eastAsia="Times New Roman" w:hAnsi="Times New Roman" w:cs="Times New Roman"/>
-        </w:rPr>
-        <w:t xml:space="preserve"> – School projects and Android development experience</w:t>
-      </w:r>
-    </w:p>
-    <w:p>
-      <w:pPr>
-        <w:ind w:left="720"/>
-        <w:rPr>
-          <w:rFonts w:ascii="Times New Roman" w:eastAsia="Times New Roman" w:hAnsi="Times New Roman" w:cs="Times New Roman"/>
-        </w:rPr>
-      </w:pPr>
-      <w:r>
-        <w:rPr>
-          <w:rFonts w:ascii="Times New Roman" w:eastAsia="Times New Roman" w:hAnsi="Times New Roman" w:cs="Times New Roman"/>
-          <w:b/>
-          <w:bCs/>
-        </w:rPr>
-        <w:t xml:space="preserve">SQL, </w:t>
-      </w:r>
-      <w:proofErr w:type="spellStart"/>
-      <w:r>
-        <w:rPr>
-          <w:rFonts w:ascii="Times New Roman" w:eastAsia="Times New Roman" w:hAnsi="Times New Roman" w:cs="Times New Roman"/>
-          <w:b/>
-          <w:bCs/>
-        </w:rPr>
-        <w:t>TypeORM</w:t>
-      </w:r>
-      <w:proofErr w:type="spellEnd"/>
-      <w:r>
-        <w:rPr>
-          <w:rFonts w:ascii="Times New Roman" w:eastAsia="Times New Roman" w:hAnsi="Times New Roman" w:cs="Times New Roman"/>
-        </w:rPr>
-        <w:t xml:space="preserve"> – School and work experience in development utilizing Oracle and PostgreSQL</w:t>
-      </w:r>
-    </w:p>
-    <w:p>
-      <w:pPr>
-        <w:ind w:left="720"/>
-        <w:rPr>
-          <w:rFonts w:ascii="Times New Roman" w:eastAsia="Times New Roman" w:hAnsi="Times New Roman" w:cs="Times New Roman"/>
-        </w:rPr>
-      </w:pPr>
-      <w:r>
-        <w:rPr>
-          <w:rFonts w:ascii="Times New Roman" w:eastAsia="Times New Roman" w:hAnsi="Times New Roman" w:cs="Times New Roman"/>
-          <w:b/>
-          <w:bCs/>
-        </w:rPr>
-        <w:t xml:space="preserve">Leadership and Teamwork </w:t>
-      </w:r>
-      <w:r>
-        <w:rPr>
-          <w:rFonts w:ascii="Times New Roman" w:eastAsia="Times New Roman" w:hAnsi="Times New Roman" w:cs="Times New Roman"/>
-        </w:rPr>
-        <w:t>– Proven team player and leader through various project/work environments</w:t>
-      </w:r>
-    </w:p>
-    <w:p>
-      <w:pPr>
-        <w:ind w:left="720"/>
-        <w:rPr>
-          <w:rFonts w:ascii="Times New Roman" w:eastAsia="Times New Roman" w:hAnsi="Times New Roman" w:cs="Times New Roman"/>
-        </w:rPr>
-      </w:pPr>
-      <w:r>
-        <w:rPr>
-          <w:rFonts w:ascii="Times New Roman" w:eastAsia="Times New Roman" w:hAnsi="Times New Roman" w:cs="Times New Roman"/>
-          <w:b/>
-          <w:bCs/>
-        </w:rPr>
-        <w:t>Approachable and Professional</w:t>
-      </w:r>
-      <w:r>
-        <w:rPr>
-          <w:rFonts w:ascii="Times New Roman" w:eastAsia="Times New Roman" w:hAnsi="Times New Roman" w:cs="Times New Roman"/>
-        </w:rPr>
-        <w:t xml:space="preserve"> – Experience working with a large variety of clients and customers</w:t>
-      </w:r>
-    </w:p>
-    <w:p>
-      <w:pPr>
-        <w:rPr>
-          <w:rFonts w:ascii="Times New Roman" w:eastAsia="Times New Roman" w:hAnsi="Times New Roman" w:cs="Times New Roman"/>
-        </w:rPr>
-      </w:pPr>
-      <w:r>
-        <w:rPr>
-          <w:rFonts w:ascii="Times New Roman" w:hAnsi="Times New Roman" w:cs="Times New Roman"/>
-          <w:b/>
-          <w:bCs/>
-        </w:rPr>
-        <w:tab/>
-      </w:r>
-      <w:r>
-        <w:rPr>
-          <w:rFonts w:ascii="Times New Roman" w:eastAsia="Times New Roman" w:hAnsi="Times New Roman" w:cs="Times New Roman"/>
-          <w:b/>
-          <w:bCs/>
-        </w:rPr>
-        <w:t>Agile</w:t>
-      </w:r>
-      <w:r>
-        <w:rPr>
-          <w:rFonts w:ascii="Times New Roman" w:eastAsia="Times New Roman" w:hAnsi="Times New Roman" w:cs="Times New Roman"/>
-        </w:rPr>
-        <w:t xml:space="preserve"> – Experience in Scrum project management</w:t>
-      </w:r>
-    </w:p>
-    <w:p>
-      <w:pPr>
-        <w:pStyle w:val="NoSpacing"/>
-      </w:pPr>
-      <w:r>
-        <w:rPr>
+        <w:rPr>
+          <w:rFonts w:ascii="Roboto" w:eastAsia="Times New Roman" w:hAnsi="Roboto" w:cs="Times New Roman"/>
+        </w:rPr>
+      </w:pPr>
+      <w:r>
+        <w:rPr>
+          <w:rFonts w:ascii="Roboto" w:hAnsi="Roboto"/>
           <w:noProof/>
         </w:rPr>
         <w:drawing>
-          <wp:inline distT="0" distB="0" distL="0" distR="0" wp14:anchorId="2563844E" wp14:editId="12E42606">
+          <wp:inline distT="0" distB="0" distL="0" distR="0" wp14:anchorId="01938978" wp14:editId="140D6A68">
             <wp:extent cx="5941694" cy="19050"/>
             <wp:effectExtent l="0" t="0" r="0" b="0"/>
             <wp:docPr id="896881309" name="picture"/>
@@ -971,7 +2113,7 @@
                     <pic:cNvPicPr/>
                   </pic:nvPicPr>
                   <pic:blipFill>
-                    <a:blip r:embed="rId10">
+                    <a:blip r:embed="rId11">
                       <a:extLst>
                         <a:ext uri="{28A0092B-C50C-407E-A947-70E740481C1C}">
                           <a14:useLocalDpi xmlns:a14="http://schemas.microsoft.com/office/drawing/2010/main" val="0"/>
@@ -1001,29 +2143,44 @@
     <w:p>
       <w:pPr>
         <w:pStyle w:val="NoSpacing"/>
-      </w:pPr>
+        <w:rPr>
+          <w:rFonts w:ascii="Roboto" w:hAnsi="Roboto"/>
+          <w:sz w:val="20"/>
+          <w:szCs w:val="20"/>
+        </w:rPr>
+      </w:pPr>
+      <w:r>
+        <w:rPr>
+          <w:rFonts w:ascii="Roboto" w:hAnsi="Roboto"/>
+          <w:sz w:val="20"/>
+          <w:szCs w:val="20"/>
+        </w:rPr>
+        <w:t>*Further elaboration provided at johnipsen.github.io</w:t>
+      </w:r>
+    </w:p>
+    <w:p>
+      <w:pPr>
+        <w:pStyle w:val="NoSpacing"/>
+        <w:rPr>
+          <w:rFonts w:ascii="Roboto" w:hAnsi="Roboto" w:cs="Times New Roman"/>
+          <w:sz w:val="20"/>
+          <w:szCs w:val="20"/>
+        </w:rPr>
+      </w:pPr>
+      <w:r>
+        <w:rPr>
+          <w:rFonts w:ascii="Roboto" w:hAnsi="Roboto"/>
+          <w:sz w:val="20"/>
+          <w:szCs w:val="20"/>
+        </w:rPr>
+        <w:t>*References upon request</w:t>
+      </w:r>
       <w:bookmarkStart w:id="0" w:name="_GoBack"/>
       <w:bookmarkEnd w:id="0"/>
-      <w:r>
-        <w:t>*Further elaboration provided at johnipsen.github.io</w:t>
-      </w:r>
-    </w:p>
-    <w:p>
-      <w:pPr>
-        <w:pStyle w:val="NoSpacing"/>
-        <w:rPr>
-          <w:rFonts w:ascii="Times New Roman" w:hAnsi="Times New Roman" w:cs="Times New Roman"/>
-          <w:sz w:val="24"/>
-          <w:szCs w:val="24"/>
-        </w:rPr>
-      </w:pPr>
-      <w:r>
-        <w:t>*References upon request</w:t>
-      </w:r>
     </w:p>
     <w:sectPr>
-      <w:headerReference w:type="default" r:id="rId11"/>
-      <w:footerReference w:type="default" r:id="rId12"/>
+      <w:headerReference w:type="default" r:id="rId12"/>
+      <w:footerReference w:type="default" r:id="rId13"/>
       <w:pgSz w:w="12240" w:h="15840"/>
       <w:pgMar w:top="1440" w:right="1440" w:bottom="1440" w:left="1440" w:header="720" w:footer="720" w:gutter="0"/>
       <w:cols w:space="720"/>
@@ -1197,6 +2354,475 @@
     </w:pPr>
   </w:p>
 </w:hdr>
+</file>
+
+<file path=word/numbering.xml><?xml version="1.0" encoding="utf-8"?>
+<w:numbering xmlns:wpc="http://schemas.microsoft.com/office/word/2010/wordprocessingCanvas" xmlns:cx="http://schemas.microsoft.com/office/drawing/2014/chartex" xmlns:cx1="http://schemas.microsoft.com/office/drawing/2015/9/8/chartex" xmlns:cx2="http://schemas.microsoft.com/office/drawing/2015/10/21/chartex" xmlns:cx3="http://schemas.microsoft.com/office/drawing/2016/5/9/chartex" xmlns:cx4="http://schemas.microsoft.com/office/drawing/2016/5/10/chartex" xmlns:cx5="http://schemas.microsoft.com/office/drawing/2016/5/11/chartex" xmlns:cx6="http://schemas.microsoft.com/office/drawing/2016/5/12/chartex" xmlns:cx7="http://schemas.microsoft.com/office/drawing/2016/5/13/chartex" xmlns:cx8="http://schemas.microsoft.com/office/drawing/2016/5/14/chartex" xmlns:mc="http://schemas.openxmlformats.org/markup-compatibility/2006" xmlns:aink="http://schemas.microsoft.com/office/drawing/2016/ink" xmlns:am3d="http://schemas.microsoft.com/office/drawing/2017/model3d" xmlns:o="urn:schemas-microsoft-com:office:office" xmlns:r="http://schemas.openxmlformats.org/officeDocument/2006/relationships" xmlns:m="http://schemas.openxmlformats.org/officeDocument/2006/math" xmlns:v="urn:schemas-microsoft-com:vml" xmlns:wp14="http://schemas.microsoft.com/office/word/2010/wordprocessingDrawing" xmlns:wp="http://schemas.openxmlformats.org/drawingml/2006/wordprocessingDrawing" xmlns:w10="urn:schemas-microsoft-com:office:word" xmlns:w="http://schemas.openxmlformats.org/wordprocessingml/2006/main" xmlns:w14="http://schemas.microsoft.com/office/word/2010/wordml" xmlns:w15="http://schemas.microsoft.com/office/word/2012/wordml" xmlns:w16cid="http://schemas.microsoft.com/office/word/2016/wordml/cid" xmlns:w16se="http://schemas.microsoft.com/office/word/2015/wordml/symex" xmlns:wpg="http://schemas.microsoft.com/office/word/2010/wordprocessingGroup" xmlns:wpi="http://schemas.microsoft.com/office/word/2010/wordprocessingInk" xmlns:wne="http://schemas.microsoft.com/office/word/2006/wordml" xmlns:wps="http://schemas.microsoft.com/office/word/2010/wordprocessingShape" mc:Ignorable="w14 w15 w16se w16cid wp14">
+  <w:abstractNum w:abstractNumId="0" w15:restartNumberingAfterBreak="0">
+    <w:nsid w:val="04EB5E20"/>
+    <w:multiLevelType w:val="hybridMultilevel"/>
+    <w:tmpl w:val="84FAD8B4"/>
+    <w:lvl w:ilvl="0" w:tplc="04090001">
+      <w:start w:val="1"/>
+      <w:numFmt w:val="bullet"/>
+      <w:lvlText w:val=""/>
+      <w:lvlJc w:val="left"/>
+      <w:pPr>
+        <w:ind w:left="720" w:hanging="360"/>
+      </w:pPr>
+      <w:rPr>
+        <w:rFonts w:ascii="Symbol" w:hAnsi="Symbol" w:hint="default"/>
+      </w:rPr>
+    </w:lvl>
+    <w:lvl w:ilvl="1" w:tplc="04090003" w:tentative="1">
+      <w:start w:val="1"/>
+      <w:numFmt w:val="bullet"/>
+      <w:lvlText w:val="o"/>
+      <w:lvlJc w:val="left"/>
+      <w:pPr>
+        <w:ind w:left="1440" w:hanging="360"/>
+      </w:pPr>
+      <w:rPr>
+        <w:rFonts w:ascii="Courier New" w:hAnsi="Courier New" w:cs="Courier New" w:hint="default"/>
+      </w:rPr>
+    </w:lvl>
+    <w:lvl w:ilvl="2" w:tplc="04090005" w:tentative="1">
+      <w:start w:val="1"/>
+      <w:numFmt w:val="bullet"/>
+      <w:lvlText w:val=""/>
+      <w:lvlJc w:val="left"/>
+      <w:pPr>
+        <w:ind w:left="2160" w:hanging="360"/>
+      </w:pPr>
+      <w:rPr>
+        <w:rFonts w:ascii="Wingdings" w:hAnsi="Wingdings" w:hint="default"/>
+      </w:rPr>
+    </w:lvl>
+    <w:lvl w:ilvl="3" w:tplc="04090001" w:tentative="1">
+      <w:start w:val="1"/>
+      <w:numFmt w:val="bullet"/>
+      <w:lvlText w:val=""/>
+      <w:lvlJc w:val="left"/>
+      <w:pPr>
+        <w:ind w:left="2880" w:hanging="360"/>
+      </w:pPr>
+      <w:rPr>
+        <w:rFonts w:ascii="Symbol" w:hAnsi="Symbol" w:hint="default"/>
+      </w:rPr>
+    </w:lvl>
+    <w:lvl w:ilvl="4" w:tplc="04090003" w:tentative="1">
+      <w:start w:val="1"/>
+      <w:numFmt w:val="bullet"/>
+      <w:lvlText w:val="o"/>
+      <w:lvlJc w:val="left"/>
+      <w:pPr>
+        <w:ind w:left="3600" w:hanging="360"/>
+      </w:pPr>
+      <w:rPr>
+        <w:rFonts w:ascii="Courier New" w:hAnsi="Courier New" w:cs="Courier New" w:hint="default"/>
+      </w:rPr>
+    </w:lvl>
+    <w:lvl w:ilvl="5" w:tplc="04090005" w:tentative="1">
+      <w:start w:val="1"/>
+      <w:numFmt w:val="bullet"/>
+      <w:lvlText w:val=""/>
+      <w:lvlJc w:val="left"/>
+      <w:pPr>
+        <w:ind w:left="4320" w:hanging="360"/>
+      </w:pPr>
+      <w:rPr>
+        <w:rFonts w:ascii="Wingdings" w:hAnsi="Wingdings" w:hint="default"/>
+      </w:rPr>
+    </w:lvl>
+    <w:lvl w:ilvl="6" w:tplc="04090001" w:tentative="1">
+      <w:start w:val="1"/>
+      <w:numFmt w:val="bullet"/>
+      <w:lvlText w:val=""/>
+      <w:lvlJc w:val="left"/>
+      <w:pPr>
+        <w:ind w:left="5040" w:hanging="360"/>
+      </w:pPr>
+      <w:rPr>
+        <w:rFonts w:ascii="Symbol" w:hAnsi="Symbol" w:hint="default"/>
+      </w:rPr>
+    </w:lvl>
+    <w:lvl w:ilvl="7" w:tplc="04090003" w:tentative="1">
+      <w:start w:val="1"/>
+      <w:numFmt w:val="bullet"/>
+      <w:lvlText w:val="o"/>
+      <w:lvlJc w:val="left"/>
+      <w:pPr>
+        <w:ind w:left="5760" w:hanging="360"/>
+      </w:pPr>
+      <w:rPr>
+        <w:rFonts w:ascii="Courier New" w:hAnsi="Courier New" w:cs="Courier New" w:hint="default"/>
+      </w:rPr>
+    </w:lvl>
+    <w:lvl w:ilvl="8" w:tplc="04090005" w:tentative="1">
+      <w:start w:val="1"/>
+      <w:numFmt w:val="bullet"/>
+      <w:lvlText w:val=""/>
+      <w:lvlJc w:val="left"/>
+      <w:pPr>
+        <w:ind w:left="6480" w:hanging="360"/>
+      </w:pPr>
+      <w:rPr>
+        <w:rFonts w:ascii="Wingdings" w:hAnsi="Wingdings" w:hint="default"/>
+      </w:rPr>
+    </w:lvl>
+  </w:abstractNum>
+  <w:abstractNum w:abstractNumId="1" w15:restartNumberingAfterBreak="0">
+    <w:nsid w:val="32E64F6E"/>
+    <w:multiLevelType w:val="hybridMultilevel"/>
+    <w:tmpl w:val="053C5134"/>
+    <w:lvl w:ilvl="0" w:tplc="04090001">
+      <w:start w:val="1"/>
+      <w:numFmt w:val="bullet"/>
+      <w:lvlText w:val=""/>
+      <w:lvlJc w:val="left"/>
+      <w:pPr>
+        <w:ind w:left="1440" w:hanging="360"/>
+      </w:pPr>
+      <w:rPr>
+        <w:rFonts w:ascii="Symbol" w:hAnsi="Symbol" w:hint="default"/>
+      </w:rPr>
+    </w:lvl>
+    <w:lvl w:ilvl="1" w:tplc="04090003" w:tentative="1">
+      <w:start w:val="1"/>
+      <w:numFmt w:val="bullet"/>
+      <w:lvlText w:val="o"/>
+      <w:lvlJc w:val="left"/>
+      <w:pPr>
+        <w:ind w:left="2160" w:hanging="360"/>
+      </w:pPr>
+      <w:rPr>
+        <w:rFonts w:ascii="Courier New" w:hAnsi="Courier New" w:cs="Courier New" w:hint="default"/>
+      </w:rPr>
+    </w:lvl>
+    <w:lvl w:ilvl="2" w:tplc="04090005" w:tentative="1">
+      <w:start w:val="1"/>
+      <w:numFmt w:val="bullet"/>
+      <w:lvlText w:val=""/>
+      <w:lvlJc w:val="left"/>
+      <w:pPr>
+        <w:ind w:left="2880" w:hanging="360"/>
+      </w:pPr>
+      <w:rPr>
+        <w:rFonts w:ascii="Wingdings" w:hAnsi="Wingdings" w:hint="default"/>
+      </w:rPr>
+    </w:lvl>
+    <w:lvl w:ilvl="3" w:tplc="04090001" w:tentative="1">
+      <w:start w:val="1"/>
+      <w:numFmt w:val="bullet"/>
+      <w:lvlText w:val=""/>
+      <w:lvlJc w:val="left"/>
+      <w:pPr>
+        <w:ind w:left="3600" w:hanging="360"/>
+      </w:pPr>
+      <w:rPr>
+        <w:rFonts w:ascii="Symbol" w:hAnsi="Symbol" w:hint="default"/>
+      </w:rPr>
+    </w:lvl>
+    <w:lvl w:ilvl="4" w:tplc="04090003" w:tentative="1">
+      <w:start w:val="1"/>
+      <w:numFmt w:val="bullet"/>
+      <w:lvlText w:val="o"/>
+      <w:lvlJc w:val="left"/>
+      <w:pPr>
+        <w:ind w:left="4320" w:hanging="360"/>
+      </w:pPr>
+      <w:rPr>
+        <w:rFonts w:ascii="Courier New" w:hAnsi="Courier New" w:cs="Courier New" w:hint="default"/>
+      </w:rPr>
+    </w:lvl>
+    <w:lvl w:ilvl="5" w:tplc="04090005" w:tentative="1">
+      <w:start w:val="1"/>
+      <w:numFmt w:val="bullet"/>
+      <w:lvlText w:val=""/>
+      <w:lvlJc w:val="left"/>
+      <w:pPr>
+        <w:ind w:left="5040" w:hanging="360"/>
+      </w:pPr>
+      <w:rPr>
+        <w:rFonts w:ascii="Wingdings" w:hAnsi="Wingdings" w:hint="default"/>
+      </w:rPr>
+    </w:lvl>
+    <w:lvl w:ilvl="6" w:tplc="04090001" w:tentative="1">
+      <w:start w:val="1"/>
+      <w:numFmt w:val="bullet"/>
+      <w:lvlText w:val=""/>
+      <w:lvlJc w:val="left"/>
+      <w:pPr>
+        <w:ind w:left="5760" w:hanging="360"/>
+      </w:pPr>
+      <w:rPr>
+        <w:rFonts w:ascii="Symbol" w:hAnsi="Symbol" w:hint="default"/>
+      </w:rPr>
+    </w:lvl>
+    <w:lvl w:ilvl="7" w:tplc="04090003" w:tentative="1">
+      <w:start w:val="1"/>
+      <w:numFmt w:val="bullet"/>
+      <w:lvlText w:val="o"/>
+      <w:lvlJc w:val="left"/>
+      <w:pPr>
+        <w:ind w:left="6480" w:hanging="360"/>
+      </w:pPr>
+      <w:rPr>
+        <w:rFonts w:ascii="Courier New" w:hAnsi="Courier New" w:cs="Courier New" w:hint="default"/>
+      </w:rPr>
+    </w:lvl>
+    <w:lvl w:ilvl="8" w:tplc="04090005" w:tentative="1">
+      <w:start w:val="1"/>
+      <w:numFmt w:val="bullet"/>
+      <w:lvlText w:val=""/>
+      <w:lvlJc w:val="left"/>
+      <w:pPr>
+        <w:ind w:left="7200" w:hanging="360"/>
+      </w:pPr>
+      <w:rPr>
+        <w:rFonts w:ascii="Wingdings" w:hAnsi="Wingdings" w:hint="default"/>
+      </w:rPr>
+    </w:lvl>
+  </w:abstractNum>
+  <w:abstractNum w:abstractNumId="2" w15:restartNumberingAfterBreak="0">
+    <w:nsid w:val="5A1762A3"/>
+    <w:multiLevelType w:val="hybridMultilevel"/>
+    <w:tmpl w:val="997A8C42"/>
+    <w:lvl w:ilvl="0" w:tplc="04090001">
+      <w:start w:val="1"/>
+      <w:numFmt w:val="bullet"/>
+      <w:lvlText w:val=""/>
+      <w:lvlJc w:val="left"/>
+      <w:pPr>
+        <w:ind w:left="720" w:hanging="360"/>
+      </w:pPr>
+      <w:rPr>
+        <w:rFonts w:ascii="Symbol" w:hAnsi="Symbol" w:hint="default"/>
+      </w:rPr>
+    </w:lvl>
+    <w:lvl w:ilvl="1" w:tplc="04090003" w:tentative="1">
+      <w:start w:val="1"/>
+      <w:numFmt w:val="bullet"/>
+      <w:lvlText w:val="o"/>
+      <w:lvlJc w:val="left"/>
+      <w:pPr>
+        <w:ind w:left="1440" w:hanging="360"/>
+      </w:pPr>
+      <w:rPr>
+        <w:rFonts w:ascii="Courier New" w:hAnsi="Courier New" w:cs="Courier New" w:hint="default"/>
+      </w:rPr>
+    </w:lvl>
+    <w:lvl w:ilvl="2" w:tplc="04090005" w:tentative="1">
+      <w:start w:val="1"/>
+      <w:numFmt w:val="bullet"/>
+      <w:lvlText w:val=""/>
+      <w:lvlJc w:val="left"/>
+      <w:pPr>
+        <w:ind w:left="2160" w:hanging="360"/>
+      </w:pPr>
+      <w:rPr>
+        <w:rFonts w:ascii="Wingdings" w:hAnsi="Wingdings" w:hint="default"/>
+      </w:rPr>
+    </w:lvl>
+    <w:lvl w:ilvl="3" w:tplc="04090001" w:tentative="1">
+      <w:start w:val="1"/>
+      <w:numFmt w:val="bullet"/>
+      <w:lvlText w:val=""/>
+      <w:lvlJc w:val="left"/>
+      <w:pPr>
+        <w:ind w:left="2880" w:hanging="360"/>
+      </w:pPr>
+      <w:rPr>
+        <w:rFonts w:ascii="Symbol" w:hAnsi="Symbol" w:hint="default"/>
+      </w:rPr>
+    </w:lvl>
+    <w:lvl w:ilvl="4" w:tplc="04090003" w:tentative="1">
+      <w:start w:val="1"/>
+      <w:numFmt w:val="bullet"/>
+      <w:lvlText w:val="o"/>
+      <w:lvlJc w:val="left"/>
+      <w:pPr>
+        <w:ind w:left="3600" w:hanging="360"/>
+      </w:pPr>
+      <w:rPr>
+        <w:rFonts w:ascii="Courier New" w:hAnsi="Courier New" w:cs="Courier New" w:hint="default"/>
+      </w:rPr>
+    </w:lvl>
+    <w:lvl w:ilvl="5" w:tplc="04090005" w:tentative="1">
+      <w:start w:val="1"/>
+      <w:numFmt w:val="bullet"/>
+      <w:lvlText w:val=""/>
+      <w:lvlJc w:val="left"/>
+      <w:pPr>
+        <w:ind w:left="4320" w:hanging="360"/>
+      </w:pPr>
+      <w:rPr>
+        <w:rFonts w:ascii="Wingdings" w:hAnsi="Wingdings" w:hint="default"/>
+      </w:rPr>
+    </w:lvl>
+    <w:lvl w:ilvl="6" w:tplc="04090001" w:tentative="1">
+      <w:start w:val="1"/>
+      <w:numFmt w:val="bullet"/>
+      <w:lvlText w:val=""/>
+      <w:lvlJc w:val="left"/>
+      <w:pPr>
+        <w:ind w:left="5040" w:hanging="360"/>
+      </w:pPr>
+      <w:rPr>
+        <w:rFonts w:ascii="Symbol" w:hAnsi="Symbol" w:hint="default"/>
+      </w:rPr>
+    </w:lvl>
+    <w:lvl w:ilvl="7" w:tplc="04090003" w:tentative="1">
+      <w:start w:val="1"/>
+      <w:numFmt w:val="bullet"/>
+      <w:lvlText w:val="o"/>
+      <w:lvlJc w:val="left"/>
+      <w:pPr>
+        <w:ind w:left="5760" w:hanging="360"/>
+      </w:pPr>
+      <w:rPr>
+        <w:rFonts w:ascii="Courier New" w:hAnsi="Courier New" w:cs="Courier New" w:hint="default"/>
+      </w:rPr>
+    </w:lvl>
+    <w:lvl w:ilvl="8" w:tplc="04090005" w:tentative="1">
+      <w:start w:val="1"/>
+      <w:numFmt w:val="bullet"/>
+      <w:lvlText w:val=""/>
+      <w:lvlJc w:val="left"/>
+      <w:pPr>
+        <w:ind w:left="6480" w:hanging="360"/>
+      </w:pPr>
+      <w:rPr>
+        <w:rFonts w:ascii="Wingdings" w:hAnsi="Wingdings" w:hint="default"/>
+      </w:rPr>
+    </w:lvl>
+  </w:abstractNum>
+  <w:abstractNum w:abstractNumId="3" w15:restartNumberingAfterBreak="0">
+    <w:nsid w:val="5DB41FB5"/>
+    <w:multiLevelType w:val="hybridMultilevel"/>
+    <w:tmpl w:val="21D08C38"/>
+    <w:lvl w:ilvl="0" w:tplc="04090001">
+      <w:start w:val="1"/>
+      <w:numFmt w:val="bullet"/>
+      <w:lvlText w:val=""/>
+      <w:lvlJc w:val="left"/>
+      <w:pPr>
+        <w:ind w:left="720" w:hanging="360"/>
+      </w:pPr>
+      <w:rPr>
+        <w:rFonts w:ascii="Symbol" w:hAnsi="Symbol" w:hint="default"/>
+      </w:rPr>
+    </w:lvl>
+    <w:lvl w:ilvl="1" w:tplc="04090003" w:tentative="1">
+      <w:start w:val="1"/>
+      <w:numFmt w:val="bullet"/>
+      <w:lvlText w:val="o"/>
+      <w:lvlJc w:val="left"/>
+      <w:pPr>
+        <w:ind w:left="1440" w:hanging="360"/>
+      </w:pPr>
+      <w:rPr>
+        <w:rFonts w:ascii="Courier New" w:hAnsi="Courier New" w:cs="Courier New" w:hint="default"/>
+      </w:rPr>
+    </w:lvl>
+    <w:lvl w:ilvl="2" w:tplc="04090005" w:tentative="1">
+      <w:start w:val="1"/>
+      <w:numFmt w:val="bullet"/>
+      <w:lvlText w:val=""/>
+      <w:lvlJc w:val="left"/>
+      <w:pPr>
+        <w:ind w:left="2160" w:hanging="360"/>
+      </w:pPr>
+      <w:rPr>
+        <w:rFonts w:ascii="Wingdings" w:hAnsi="Wingdings" w:hint="default"/>
+      </w:rPr>
+    </w:lvl>
+    <w:lvl w:ilvl="3" w:tplc="04090001" w:tentative="1">
+      <w:start w:val="1"/>
+      <w:numFmt w:val="bullet"/>
+      <w:lvlText w:val=""/>
+      <w:lvlJc w:val="left"/>
+      <w:pPr>
+        <w:ind w:left="2880" w:hanging="360"/>
+      </w:pPr>
+      <w:rPr>
+        <w:rFonts w:ascii="Symbol" w:hAnsi="Symbol" w:hint="default"/>
+      </w:rPr>
+    </w:lvl>
+    <w:lvl w:ilvl="4" w:tplc="04090003" w:tentative="1">
+      <w:start w:val="1"/>
+      <w:numFmt w:val="bullet"/>
+      <w:lvlText w:val="o"/>
+      <w:lvlJc w:val="left"/>
+      <w:pPr>
+        <w:ind w:left="3600" w:hanging="360"/>
+      </w:pPr>
+      <w:rPr>
+        <w:rFonts w:ascii="Courier New" w:hAnsi="Courier New" w:cs="Courier New" w:hint="default"/>
+      </w:rPr>
+    </w:lvl>
+    <w:lvl w:ilvl="5" w:tplc="04090005" w:tentative="1">
+      <w:start w:val="1"/>
+      <w:numFmt w:val="bullet"/>
+      <w:lvlText w:val=""/>
+      <w:lvlJc w:val="left"/>
+      <w:pPr>
+        <w:ind w:left="4320" w:hanging="360"/>
+      </w:pPr>
+      <w:rPr>
+        <w:rFonts w:ascii="Wingdings" w:hAnsi="Wingdings" w:hint="default"/>
+      </w:rPr>
+    </w:lvl>
+    <w:lvl w:ilvl="6" w:tplc="04090001" w:tentative="1">
+      <w:start w:val="1"/>
+      <w:numFmt w:val="bullet"/>
+      <w:lvlText w:val=""/>
+      <w:lvlJc w:val="left"/>
+      <w:pPr>
+        <w:ind w:left="5040" w:hanging="360"/>
+      </w:pPr>
+      <w:rPr>
+        <w:rFonts w:ascii="Symbol" w:hAnsi="Symbol" w:hint="default"/>
+      </w:rPr>
+    </w:lvl>
+    <w:lvl w:ilvl="7" w:tplc="04090003" w:tentative="1">
+      <w:start w:val="1"/>
+      <w:numFmt w:val="bullet"/>
+      <w:lvlText w:val="o"/>
+      <w:lvlJc w:val="left"/>
+      <w:pPr>
+        <w:ind w:left="5760" w:hanging="360"/>
+      </w:pPr>
+      <w:rPr>
+        <w:rFonts w:ascii="Courier New" w:hAnsi="Courier New" w:cs="Courier New" w:hint="default"/>
+      </w:rPr>
+    </w:lvl>
+    <w:lvl w:ilvl="8" w:tplc="04090005" w:tentative="1">
+      <w:start w:val="1"/>
+      <w:numFmt w:val="bullet"/>
+      <w:lvlText w:val=""/>
+      <w:lvlJc w:val="left"/>
+      <w:pPr>
+        <w:ind w:left="6480" w:hanging="360"/>
+      </w:pPr>
+      <w:rPr>
+        <w:rFonts w:ascii="Wingdings" w:hAnsi="Wingdings" w:hint="default"/>
+      </w:rPr>
+    </w:lvl>
+  </w:abstractNum>
+  <w:num w:numId="1">
+    <w:abstractNumId w:val="3"/>
+  </w:num>
+  <w:num w:numId="2">
+    <w:abstractNumId w:val="2"/>
+  </w:num>
+  <w:num w:numId="3">
+    <w:abstractNumId w:val="0"/>
+  </w:num>
+  <w:num w:numId="4">
+    <w:abstractNumId w:val="1"/>
+  </w:num>
+</w:numbering>
 </file>
 
 <file path=word/styles.xml><?xml version="1.0" encoding="utf-8"?>
@@ -1704,6 +3330,347 @@
       <w:shd w:val="clear" w:color="auto" w:fill="E1DFDD"/>
     </w:rPr>
   </w:style>
+  <w:style w:type="paragraph" w:styleId="BalloonText">
+    <w:name w:val="Balloon Text"/>
+    <w:basedOn w:val="Normal"/>
+    <w:link w:val="BalloonTextChar"/>
+    <w:uiPriority w:val="99"/>
+    <w:semiHidden/>
+    <w:unhideWhenUsed/>
+    <w:rsid w:val="002A21E3"/>
+    <w:pPr>
+      <w:spacing w:after="0" w:line="240" w:lineRule="auto"/>
+    </w:pPr>
+    <w:rPr>
+      <w:rFonts w:ascii="Segoe UI" w:hAnsi="Segoe UI" w:cs="Segoe UI"/>
+      <w:sz w:val="18"/>
+      <w:szCs w:val="18"/>
+    </w:rPr>
+  </w:style>
+  <w:style w:type="character" w:customStyle="1" w:styleId="BalloonTextChar">
+    <w:name w:val="Balloon Text Char"/>
+    <w:basedOn w:val="DefaultParagraphFont"/>
+    <w:link w:val="BalloonText"/>
+    <w:uiPriority w:val="99"/>
+    <w:semiHidden/>
+    <w:rsid w:val="002A21E3"/>
+    <w:rPr>
+      <w:rFonts w:ascii="Segoe UI" w:hAnsi="Segoe UI" w:cs="Segoe UI"/>
+      <w:sz w:val="18"/>
+      <w:szCs w:val="18"/>
+    </w:rPr>
+  </w:style>
+  <w:style w:type="paragraph" w:styleId="NormalWeb">
+    <w:name w:val="Normal (Web)"/>
+    <w:basedOn w:val="Normal"/>
+    <w:uiPriority w:val="99"/>
+    <w:unhideWhenUsed/>
+    <w:rsid w:val="002A21E3"/>
+    <w:pPr>
+      <w:spacing w:before="100" w:beforeAutospacing="1" w:after="100" w:afterAutospacing="1" w:line="240" w:lineRule="auto"/>
+    </w:pPr>
+    <w:rPr>
+      <w:rFonts w:ascii="Times New Roman" w:eastAsia="Times New Roman" w:hAnsi="Times New Roman" w:cs="Times New Roman"/>
+      <w:sz w:val="24"/>
+      <w:szCs w:val="24"/>
+    </w:rPr>
+  </w:style>
+  <w:style w:type="paragraph" w:styleId="ListParagraph">
+    <w:name w:val="List Paragraph"/>
+    <w:basedOn w:val="Normal"/>
+    <w:uiPriority w:val="34"/>
+    <w:qFormat/>
+    <w:rsid w:val="00A22DE3"/>
+    <w:pPr>
+      <w:ind w:left="720"/>
+      <w:contextualSpacing/>
+    </w:pPr>
+  </w:style>
+  <w:style w:type="table" w:styleId="PlainTable2">
+    <w:name w:val="Plain Table 2"/>
+    <w:basedOn w:val="TableNormal"/>
+    <w:uiPriority w:val="99"/>
+    <w:rsid w:val="00A22DE3"/>
+    <w:pPr>
+      <w:spacing w:after="0" w:line="240" w:lineRule="auto"/>
+    </w:pPr>
+    <w:tblPr>
+      <w:tblStyleRowBandSize w:val="1"/>
+      <w:tblStyleColBandSize w:val="1"/>
+      <w:tblBorders>
+        <w:top w:val="single" w:sz="4" w:space="0" w:color="7F7F7F" w:themeColor="text1" w:themeTint="80"/>
+        <w:bottom w:val="single" w:sz="4" w:space="0" w:color="7F7F7F" w:themeColor="text1" w:themeTint="80"/>
+      </w:tblBorders>
+    </w:tblPr>
+    <w:tblStylePr w:type="firstRow">
+      <w:rPr>
+        <w:b/>
+        <w:bCs/>
+      </w:rPr>
+      <w:tblPr/>
+      <w:tcPr>
+        <w:tcBorders>
+          <w:bottom w:val="single" w:sz="4" w:space="0" w:color="7F7F7F" w:themeColor="text1" w:themeTint="80"/>
+        </w:tcBorders>
+      </w:tcPr>
+    </w:tblStylePr>
+    <w:tblStylePr w:type="lastRow">
+      <w:rPr>
+        <w:b/>
+        <w:bCs/>
+      </w:rPr>
+      <w:tblPr/>
+      <w:tcPr>
+        <w:tcBorders>
+          <w:top w:val="single" w:sz="4" w:space="0" w:color="7F7F7F" w:themeColor="text1" w:themeTint="80"/>
+        </w:tcBorders>
+      </w:tcPr>
+    </w:tblStylePr>
+    <w:tblStylePr w:type="firstCol">
+      <w:rPr>
+        <w:b/>
+        <w:bCs/>
+      </w:rPr>
+    </w:tblStylePr>
+    <w:tblStylePr w:type="lastCol">
+      <w:rPr>
+        <w:b/>
+        <w:bCs/>
+      </w:rPr>
+    </w:tblStylePr>
+    <w:tblStylePr w:type="band1Vert">
+      <w:tblPr/>
+      <w:tcPr>
+        <w:tcBorders>
+          <w:left w:val="single" w:sz="4" w:space="0" w:color="7F7F7F" w:themeColor="text1" w:themeTint="80"/>
+          <w:right w:val="single" w:sz="4" w:space="0" w:color="7F7F7F" w:themeColor="text1" w:themeTint="80"/>
+        </w:tcBorders>
+      </w:tcPr>
+    </w:tblStylePr>
+    <w:tblStylePr w:type="band2Vert">
+      <w:tblPr/>
+      <w:tcPr>
+        <w:tcBorders>
+          <w:left w:val="single" w:sz="4" w:space="0" w:color="7F7F7F" w:themeColor="text1" w:themeTint="80"/>
+          <w:right w:val="single" w:sz="4" w:space="0" w:color="7F7F7F" w:themeColor="text1" w:themeTint="80"/>
+        </w:tcBorders>
+      </w:tcPr>
+    </w:tblStylePr>
+    <w:tblStylePr w:type="band1Horz">
+      <w:tblPr/>
+      <w:tcPr>
+        <w:tcBorders>
+          <w:top w:val="single" w:sz="4" w:space="0" w:color="7F7F7F" w:themeColor="text1" w:themeTint="80"/>
+          <w:bottom w:val="single" w:sz="4" w:space="0" w:color="7F7F7F" w:themeColor="text1" w:themeTint="80"/>
+        </w:tcBorders>
+      </w:tcPr>
+    </w:tblStylePr>
+  </w:style>
+  <w:style w:type="table" w:styleId="PlainTable1">
+    <w:name w:val="Plain Table 1"/>
+    <w:basedOn w:val="TableNormal"/>
+    <w:uiPriority w:val="99"/>
+    <w:rsid w:val="00A22DE3"/>
+    <w:pPr>
+      <w:spacing w:after="0" w:line="240" w:lineRule="auto"/>
+    </w:pPr>
+    <w:tblPr>
+      <w:tblStyleRowBandSize w:val="1"/>
+      <w:tblStyleColBandSize w:val="1"/>
+      <w:tblBorders>
+        <w:top w:val="single" w:sz="4" w:space="0" w:color="BFBFBF" w:themeColor="background1" w:themeShade="BF"/>
+        <w:left w:val="single" w:sz="4" w:space="0" w:color="BFBFBF" w:themeColor="background1" w:themeShade="BF"/>
+        <w:bottom w:val="single" w:sz="4" w:space="0" w:color="BFBFBF" w:themeColor="background1" w:themeShade="BF"/>
+        <w:right w:val="single" w:sz="4" w:space="0" w:color="BFBFBF" w:themeColor="background1" w:themeShade="BF"/>
+        <w:insideH w:val="single" w:sz="4" w:space="0" w:color="BFBFBF" w:themeColor="background1" w:themeShade="BF"/>
+        <w:insideV w:val="single" w:sz="4" w:space="0" w:color="BFBFBF" w:themeColor="background1" w:themeShade="BF"/>
+      </w:tblBorders>
+    </w:tblPr>
+    <w:tblStylePr w:type="firstRow">
+      <w:rPr>
+        <w:b/>
+        <w:bCs/>
+      </w:rPr>
+    </w:tblStylePr>
+    <w:tblStylePr w:type="lastRow">
+      <w:rPr>
+        <w:b/>
+        <w:bCs/>
+      </w:rPr>
+      <w:tblPr/>
+      <w:tcPr>
+        <w:tcBorders>
+          <w:top w:val="double" w:sz="4" w:space="0" w:color="BFBFBF" w:themeColor="background1" w:themeShade="BF"/>
+        </w:tcBorders>
+      </w:tcPr>
+    </w:tblStylePr>
+    <w:tblStylePr w:type="firstCol">
+      <w:rPr>
+        <w:b/>
+        <w:bCs/>
+      </w:rPr>
+    </w:tblStylePr>
+    <w:tblStylePr w:type="lastCol">
+      <w:rPr>
+        <w:b/>
+        <w:bCs/>
+      </w:rPr>
+    </w:tblStylePr>
+    <w:tblStylePr w:type="band1Vert">
+      <w:tblPr/>
+      <w:tcPr>
+        <w:shd w:val="clear" w:color="auto" w:fill="F2F2F2" w:themeFill="background1" w:themeFillShade="F2"/>
+      </w:tcPr>
+    </w:tblStylePr>
+    <w:tblStylePr w:type="band1Horz">
+      <w:tblPr/>
+      <w:tcPr>
+        <w:shd w:val="clear" w:color="auto" w:fill="F2F2F2" w:themeFill="background1" w:themeFillShade="F2"/>
+      </w:tcPr>
+    </w:tblStylePr>
+  </w:style>
+  <w:style w:type="table" w:styleId="PlainTable3">
+    <w:name w:val="Plain Table 3"/>
+    <w:basedOn w:val="TableNormal"/>
+    <w:uiPriority w:val="99"/>
+    <w:rsid w:val="00A22DE3"/>
+    <w:pPr>
+      <w:spacing w:after="0" w:line="240" w:lineRule="auto"/>
+    </w:pPr>
+    <w:tblPr>
+      <w:tblStyleRowBandSize w:val="1"/>
+      <w:tblStyleColBandSize w:val="1"/>
+    </w:tblPr>
+    <w:tblStylePr w:type="firstRow">
+      <w:rPr>
+        <w:b/>
+        <w:bCs/>
+        <w:caps/>
+      </w:rPr>
+      <w:tblPr/>
+      <w:tcPr>
+        <w:tcBorders>
+          <w:bottom w:val="single" w:sz="4" w:space="0" w:color="7F7F7F" w:themeColor="text1" w:themeTint="80"/>
+        </w:tcBorders>
+      </w:tcPr>
+    </w:tblStylePr>
+    <w:tblStylePr w:type="lastRow">
+      <w:rPr>
+        <w:b/>
+        <w:bCs/>
+        <w:caps/>
+      </w:rPr>
+      <w:tblPr/>
+      <w:tcPr>
+        <w:tcBorders>
+          <w:top w:val="nil"/>
+        </w:tcBorders>
+      </w:tcPr>
+    </w:tblStylePr>
+    <w:tblStylePr w:type="firstCol">
+      <w:rPr>
+        <w:b/>
+        <w:bCs/>
+        <w:caps/>
+      </w:rPr>
+      <w:tblPr/>
+      <w:tcPr>
+        <w:tcBorders>
+          <w:right w:val="single" w:sz="4" w:space="0" w:color="7F7F7F" w:themeColor="text1" w:themeTint="80"/>
+        </w:tcBorders>
+      </w:tcPr>
+    </w:tblStylePr>
+    <w:tblStylePr w:type="lastCol">
+      <w:rPr>
+        <w:b/>
+        <w:bCs/>
+        <w:caps/>
+      </w:rPr>
+      <w:tblPr/>
+      <w:tcPr>
+        <w:tcBorders>
+          <w:left w:val="nil"/>
+        </w:tcBorders>
+      </w:tcPr>
+    </w:tblStylePr>
+    <w:tblStylePr w:type="band1Vert">
+      <w:tblPr/>
+      <w:tcPr>
+        <w:shd w:val="clear" w:color="auto" w:fill="F2F2F2" w:themeFill="background1" w:themeFillShade="F2"/>
+      </w:tcPr>
+    </w:tblStylePr>
+    <w:tblStylePr w:type="band1Horz">
+      <w:tblPr/>
+      <w:tcPr>
+        <w:shd w:val="clear" w:color="auto" w:fill="F2F2F2" w:themeFill="background1" w:themeFillShade="F2"/>
+      </w:tcPr>
+    </w:tblStylePr>
+    <w:tblStylePr w:type="neCell">
+      <w:tblPr/>
+      <w:tcPr>
+        <w:tcBorders>
+          <w:left w:val="nil"/>
+        </w:tcBorders>
+      </w:tcPr>
+    </w:tblStylePr>
+    <w:tblStylePr w:type="nwCell">
+      <w:tblPr/>
+      <w:tcPr>
+        <w:tcBorders>
+          <w:right w:val="nil"/>
+        </w:tcBorders>
+      </w:tcPr>
+    </w:tblStylePr>
+  </w:style>
+  <w:style w:type="table" w:styleId="PlainTable4">
+    <w:name w:val="Plain Table 4"/>
+    <w:basedOn w:val="TableNormal"/>
+    <w:uiPriority w:val="99"/>
+    <w:rsid w:val="00A22DE3"/>
+    <w:pPr>
+      <w:spacing w:after="0" w:line="240" w:lineRule="auto"/>
+    </w:pPr>
+    <w:tblPr>
+      <w:tblStyleRowBandSize w:val="1"/>
+      <w:tblStyleColBandSize w:val="1"/>
+    </w:tblPr>
+    <w:tblStylePr w:type="firstRow">
+      <w:rPr>
+        <w:b/>
+        <w:bCs/>
+      </w:rPr>
+    </w:tblStylePr>
+    <w:tblStylePr w:type="lastRow">
+      <w:rPr>
+        <w:b/>
+        <w:bCs/>
+      </w:rPr>
+    </w:tblStylePr>
+    <w:tblStylePr w:type="firstCol">
+      <w:rPr>
+        <w:b/>
+        <w:bCs/>
+      </w:rPr>
+    </w:tblStylePr>
+    <w:tblStylePr w:type="lastCol">
+      <w:rPr>
+        <w:b/>
+        <w:bCs/>
+      </w:rPr>
+    </w:tblStylePr>
+    <w:tblStylePr w:type="band1Vert">
+      <w:tblPr/>
+      <w:tcPr>
+        <w:shd w:val="clear" w:color="auto" w:fill="F2F2F2" w:themeFill="background1" w:themeFillShade="F2"/>
+      </w:tcPr>
+    </w:tblStylePr>
+    <w:tblStylePr w:type="band1Horz">
+      <w:tblPr/>
+      <w:tcPr>
+        <w:shd w:val="clear" w:color="auto" w:fill="F2F2F2" w:themeFill="background1" w:themeFillShade="F2"/>
+      </w:tcPr>
+    </w:tblStylePr>
+  </w:style>
 </w:styles>
 </file>
 
@@ -1969,21 +3936,6 @@
 </file>
 
 <file path=customXml/item1.xml><?xml version="1.0" encoding="utf-8"?>
-<p:properties xmlns:p="http://schemas.microsoft.com/office/2006/metadata/properties" xmlns:xsi="http://www.w3.org/2001/XMLSchema-instance" xmlns:pc="http://schemas.microsoft.com/office/infopath/2007/PartnerControls">
-  <documentManagement/>
-</p:properties>
-</file>
-
-<file path=customXml/item2.xml><?xml version="1.0" encoding="utf-8"?>
-<?mso-contentType ?>
-<FormTemplates xmlns="http://schemas.microsoft.com/sharepoint/v3/contenttype/forms">
-  <Display>DocumentLibraryForm</Display>
-  <Edit>DocumentLibraryForm</Edit>
-  <New>DocumentLibraryForm</New>
-</FormTemplates>
-</file>
-
-<file path=customXml/item3.xml><?xml version="1.0" encoding="utf-8"?>
 <ct:contentTypeSchema xmlns:ct="http://schemas.microsoft.com/office/2006/metadata/contentType" xmlns:ma="http://schemas.microsoft.com/office/2006/metadata/properties/metaAttributes" ct:_="" ma:_="" ma:contentTypeName="Document" ma:contentTypeID="0x010100F9C8AA5E318EA6408CE9A24731A2208A" ma:contentTypeVersion="2" ma:contentTypeDescription="Create a new document." ma:contentTypeScope="" ma:versionID="3712350384937e8395a83b86b950e1e6">
   <xsd:schema xmlns:xsd="http://www.w3.org/2001/XMLSchema" xmlns:xs="http://www.w3.org/2001/XMLSchema" xmlns:p="http://schemas.microsoft.com/office/2006/metadata/properties" xmlns:ns3="523116c2-192d-4e8f-b8c4-dc52b8cd922b" targetNamespace="http://schemas.microsoft.com/office/2006/metadata/properties" ma:root="true" ma:fieldsID="b8243280f5ec0118c51be9a194965ad8" ns3:_="">
     <xsd:import namespace="523116c2-192d-4e8f-b8c4-dc52b8cd922b"/>
@@ -2115,24 +4067,22 @@
 </ct:contentTypeSchema>
 </file>
 
-<file path=customXml/itemProps1.xml><?xml version="1.0" encoding="utf-8"?>
-<ds:datastoreItem xmlns:ds="http://schemas.openxmlformats.org/officeDocument/2006/customXml" ds:itemID="{3E840970-7ED9-4E32-82D5-5E56CA48FA1E}">
-  <ds:schemaRefs>
-    <ds:schemaRef ds:uri="http://schemas.microsoft.com/office/2006/metadata/properties"/>
-    <ds:schemaRef ds:uri="http://schemas.microsoft.com/office/infopath/2007/PartnerControls"/>
-  </ds:schemaRefs>
-</ds:datastoreItem>
+<file path=customXml/item2.xml><?xml version="1.0" encoding="utf-8"?>
+<?mso-contentType ?>
+<FormTemplates xmlns="http://schemas.microsoft.com/sharepoint/v3/contenttype/forms">
+  <Display>DocumentLibraryForm</Display>
+  <Edit>DocumentLibraryForm</Edit>
+  <New>DocumentLibraryForm</New>
+</FormTemplates>
 </file>
 
-<file path=customXml/itemProps2.xml><?xml version="1.0" encoding="utf-8"?>
-<ds:datastoreItem xmlns:ds="http://schemas.openxmlformats.org/officeDocument/2006/customXml" ds:itemID="{83DE1158-88F7-450B-B2EB-0686E49162B2}">
-  <ds:schemaRefs>
-    <ds:schemaRef ds:uri="http://schemas.microsoft.com/sharepoint/v3/contenttype/forms"/>
-  </ds:schemaRefs>
-</ds:datastoreItem>
+<file path=customXml/item3.xml><?xml version="1.0" encoding="utf-8"?>
+<p:properties xmlns:p="http://schemas.microsoft.com/office/2006/metadata/properties" xmlns:xsi="http://www.w3.org/2001/XMLSchema-instance" xmlns:pc="http://schemas.microsoft.com/office/infopath/2007/PartnerControls">
+  <documentManagement/>
+</p:properties>
 </file>
 
-<file path=customXml/itemProps3.xml><?xml version="1.0" encoding="utf-8"?>
+<file path=customXml/itemProps1.xml><?xml version="1.0" encoding="utf-8"?>
 <ds:datastoreItem xmlns:ds="http://schemas.openxmlformats.org/officeDocument/2006/customXml" ds:itemID="{485EA884-25D1-4637-B591-E41837419BF5}">
   <ds:schemaRefs>
     <ds:schemaRef ds:uri="http://schemas.microsoft.com/office/2006/metadata/contentType"/>
@@ -2148,4 +4098,21 @@
     <ds:schemaRef ds:uri="http://schemas.microsoft.com/internal/obd"/>
   </ds:schemaRefs>
 </ds:datastoreItem>
+</file>
+
+<file path=customXml/itemProps2.xml><?xml version="1.0" encoding="utf-8"?>
+<ds:datastoreItem xmlns:ds="http://schemas.openxmlformats.org/officeDocument/2006/customXml" ds:itemID="{83DE1158-88F7-450B-B2EB-0686E49162B2}">
+  <ds:schemaRefs>
+    <ds:schemaRef ds:uri="http://schemas.microsoft.com/sharepoint/v3/contenttype/forms"/>
+  </ds:schemaRefs>
+</ds:datastoreItem>
+</file>
+
+<file path=customXml/itemProps3.xml><?xml version="1.0" encoding="utf-8"?>
+<ds:datastoreItem xmlns:ds="http://schemas.openxmlformats.org/officeDocument/2006/customXml" ds:itemID="{3E840970-7ED9-4E32-82D5-5E56CA48FA1E}">
+  <ds:schemaRefs>
+    <ds:schemaRef ds:uri="http://schemas.microsoft.com/office/2006/metadata/properties"/>
+    <ds:schemaRef ds:uri="http://schemas.microsoft.com/office/infopath/2007/PartnerControls"/>
+  </ds:schemaRefs>
+</ds:datastoreItem>
 </file>
</xml_diff>